<commit_message>
Mise à jour de la doc
</commit_message>
<xml_diff>
--- a/doc/bilans/Simon/Bilans itérations Simon.docx
+++ b/doc/bilans/Simon/Bilans itérations Simon.docx
@@ -83,15 +83,7 @@
               </w:numPr>
             </w:pPr>
             <w:r>
-              <w:t xml:space="preserve">Développement du </w:t>
-            </w:r>
-            <w:proofErr w:type="spellStart"/>
-            <w:r>
-              <w:t>launcher</w:t>
-            </w:r>
-            <w:proofErr w:type="spellEnd"/>
-            <w:r>
-              <w:t>, fenêtre qui sera lancé en 1</w:t>
+              <w:t>Développement du launcher, fenêtre qui sera lancé en 1</w:t>
             </w:r>
             <w:r>
               <w:rPr>
@@ -112,15 +104,7 @@
               <w:t>des actions</w:t>
             </w:r>
             <w:r>
-              <w:t xml:space="preserve"> derrière les boutons du </w:t>
-            </w:r>
-            <w:proofErr w:type="spellStart"/>
-            <w:r>
-              <w:t>launcher</w:t>
-            </w:r>
-            <w:proofErr w:type="spellEnd"/>
-            <w:r>
-              <w:t xml:space="preserve"> (simple, uniquement l’ouverture d’une seconde </w:t>
+              <w:t xml:space="preserve"> derrière les boutons du launcher (simple, uniquement l’ouverture d’une seconde </w:t>
             </w:r>
             <w:r>
               <w:t>fenêtre</w:t>
@@ -129,7 +113,6 @@
               <w:t>)</w:t>
             </w:r>
           </w:p>
-          <w:p/>
         </w:tc>
         <w:tc>
           <w:tcPr>
@@ -201,13 +184,8 @@
               </w:numPr>
             </w:pPr>
             <w:r>
-              <w:t xml:space="preserve">Création de </w:t>
-            </w:r>
-            <w:proofErr w:type="spellStart"/>
-            <w:r>
-              <w:t>Maps</w:t>
-            </w:r>
-            <w:proofErr w:type="spellEnd"/>
+              <w:t>Création de Maps</w:t>
+            </w:r>
           </w:p>
           <w:p>
             <w:pPr>
@@ -221,15 +199,7 @@
               <w:t>Imp</w:t>
             </w:r>
             <w:r>
-              <w:t xml:space="preserve">lémentation de </w:t>
-            </w:r>
-            <w:proofErr w:type="spellStart"/>
-            <w:r>
-              <w:t>Maps</w:t>
-            </w:r>
-            <w:proofErr w:type="spellEnd"/>
-            <w:r>
-              <w:t xml:space="preserve"> dans le jeu</w:t>
+              <w:t>lémentation de Maps dans le jeu</w:t>
             </w:r>
           </w:p>
           <w:p>
@@ -309,7 +279,6 @@
               <w:t>Ecran de victoire/défaite</w:t>
             </w:r>
           </w:p>
-          <w:p/>
         </w:tc>
         <w:tc>
           <w:tcPr>
@@ -325,12 +294,6 @@
               <w:t>Découverte d’une librairie, malgré une bonne documentation la librairie est quelque chose de nouveau, il y a donc une grande partie de découverte (pas une difficulté en soit mais une barrière temporelle)</w:t>
             </w:r>
           </w:p>
-          <w:p/>
-          <w:p/>
-          <w:p/>
-          <w:p/>
-          <w:p/>
-          <w:p/>
         </w:tc>
         <w:tc>
           <w:tcPr>
@@ -381,8 +344,6 @@
               <w:t>2h</w:t>
             </w:r>
           </w:p>
-          <w:p/>
-          <w:p/>
         </w:tc>
       </w:tr>
       <w:tr>
@@ -482,13 +443,8 @@
               </w:numPr>
             </w:pPr>
             <w:r>
-              <w:t xml:space="preserve">Correction des collisions avec le terrain et implémentation de collision avec le bord de la </w:t>
-            </w:r>
-            <w:proofErr w:type="spellStart"/>
-            <w:r>
-              <w:t>map</w:t>
-            </w:r>
-            <w:proofErr w:type="spellEnd"/>
+              <w:t>Correction des collisions avec le terrain et implémentation de collision avec le bord de la map</w:t>
+            </w:r>
           </w:p>
           <w:p>
             <w:pPr>
@@ -574,29 +530,11 @@
     </w:tbl>
     <w:p>
       <w:r>
-        <w:t>Bilan : Beaucoup de perte de temps suite à des tutos ne donnant pas le résultat escompté, beaucoup de « </w:t>
+        <w:t xml:space="preserve">Bilan : Beaucoup de perte de temps suite à des tutos ne donnant pas le résultat escompté, beaucoup de « try and fail », au final beaucoup de temps de développement pour un résultat carrément </w:t>
       </w:r>
-      <w:proofErr w:type="spellStart"/>
       <w:r>
-        <w:t>try</w:t>
+        <w:t>nul</w:t>
       </w:r>
-      <w:proofErr w:type="spellEnd"/>
-      <w:r>
-        <w:t xml:space="preserve"> and </w:t>
-      </w:r>
-      <w:proofErr w:type="spellStart"/>
-      <w:r>
-        <w:t>fail</w:t>
-      </w:r>
-      <w:proofErr w:type="spellEnd"/>
-      <w:r>
-        <w:t xml:space="preserve"> », au final beaucoup de temps de développement pour un résultat carrément </w:t>
-      </w:r>
-      <w:proofErr w:type="spellStart"/>
-      <w:r>
-        <w:t>null</w:t>
-      </w:r>
-      <w:proofErr w:type="spellEnd"/>
       <w:r>
         <w:t>.</w:t>
       </w:r>
@@ -644,7 +582,12 @@
           </w:tcPr>
           <w:p>
             <w:r>
-              <w:t>Développement  « in Game »</w:t>
+              <w:t xml:space="preserve">Développement </w:t>
+            </w:r>
+            <w:bookmarkStart w:id="0" w:name="_GoBack"/>
+            <w:bookmarkEnd w:id="0"/>
+            <w:r>
+              <w:t>« in Game »</w:t>
             </w:r>
           </w:p>
           <w:p>
@@ -680,13 +623,8 @@
               </w:numPr>
             </w:pPr>
             <w:r>
-              <w:t xml:space="preserve">Génération de bonus sur la </w:t>
-            </w:r>
-            <w:proofErr w:type="spellStart"/>
-            <w:r>
-              <w:t>map</w:t>
-            </w:r>
-            <w:proofErr w:type="spellEnd"/>
+              <w:t>Génération de bonus sur la map</w:t>
+            </w:r>
           </w:p>
           <w:p>
             <w:pPr>
@@ -786,15 +724,7 @@
               </w:numPr>
             </w:pPr>
             <w:r>
-              <w:t xml:space="preserve">Affichage de l’écran « défait » si nous avons 0 </w:t>
-            </w:r>
-            <w:proofErr w:type="spellStart"/>
-            <w:r>
-              <w:t>pv</w:t>
-            </w:r>
-            <w:proofErr w:type="spellEnd"/>
-            <w:r>
-              <w:t xml:space="preserve"> et affichage de l’écran victoire si tous les ennemis sont morts</w:t>
+              <w:t>Affichage de l’écran « défait » si nous avons 0 pv et affichage de l’écran victoire si tous les ennemis sont morts</w:t>
             </w:r>
           </w:p>
           <w:p>
@@ -929,7 +859,6 @@
               <w:t>Implémentation du l’attaque par missile, une zone de 64x64 est attaquée devant le joueur</w:t>
             </w:r>
           </w:p>
-          <w:p/>
         </w:tc>
         <w:tc>
           <w:tcPr>
@@ -970,15 +899,7 @@
               </w:numPr>
             </w:pPr>
             <w:r>
-              <w:t xml:space="preserve">Modification du </w:t>
-            </w:r>
-            <w:proofErr w:type="spellStart"/>
-            <w:r>
-              <w:t>sprite</w:t>
-            </w:r>
-            <w:proofErr w:type="spellEnd"/>
-            <w:r>
-              <w:t xml:space="preserve"> d’explosion</w:t>
+              <w:t>Modification du sprite d’explosion</w:t>
             </w:r>
           </w:p>
         </w:tc>
@@ -1031,15 +952,7 @@
               </w:numPr>
             </w:pPr>
             <w:r>
-              <w:t xml:space="preserve">Correction du bug qui one </w:t>
-            </w:r>
-            <w:proofErr w:type="spellStart"/>
-            <w:r>
-              <w:t>shot</w:t>
-            </w:r>
-            <w:proofErr w:type="spellEnd"/>
-            <w:r>
-              <w:t xml:space="preserve"> les ennemies par l’attaque par missile</w:t>
+              <w:t>Correction du bug qui one shot les ennemies par l’attaque par missile</w:t>
             </w:r>
           </w:p>
           <w:p>
@@ -1054,7 +967,6 @@
               <w:t>Implémentation de l’attaque laser</w:t>
             </w:r>
           </w:p>
-          <w:p/>
         </w:tc>
         <w:tc>
           <w:tcPr>
@@ -1080,10 +992,7 @@
         </w:tc>
       </w:tr>
     </w:tbl>
-    <w:p>
-      <w:bookmarkStart w:id="0" w:name="_GoBack"/>
-      <w:bookmarkEnd w:id="0"/>
-    </w:p>
+    <w:p/>
     <w:sectPr>
       <w:headerReference w:type="default" r:id="rId8"/>
       <w:footerReference w:type="default" r:id="rId9"/>
@@ -1151,7 +1060,7 @@
           <w:rPr>
             <w:noProof/>
           </w:rPr>
-          <w:t>1</w:t>
+          <w:t>2</w:t>
         </w:r>
         <w:r>
           <w:fldChar w:fldCharType="end"/>
@@ -1237,7 +1146,7 @@
       <w:rPr>
         <w:noProof/>
       </w:rPr>
-      <w:t>28.05.2015</w:t>
+      <w:t>01.06.2015</w:t>
     </w:r>
     <w:r>
       <w:fldChar w:fldCharType="end"/>
@@ -1248,7 +1157,7 @@
 
 <file path=word/numbering.xml><?xml version="1.0" encoding="utf-8"?>
 <w:numbering xmlns:wpc="http://schemas.microsoft.com/office/word/2010/wordprocessingCanvas" xmlns:mc="http://schemas.openxmlformats.org/markup-compatibility/2006" xmlns:o="urn:schemas-microsoft-com:office:office" xmlns:r="http://schemas.openxmlformats.org/officeDocument/2006/relationships" xmlns:m="http://schemas.openxmlformats.org/officeDocument/2006/math" xmlns:v="urn:schemas-microsoft-com:vml" xmlns:wp14="http://schemas.microsoft.com/office/word/2010/wordprocessingDrawing" xmlns:wp="http://schemas.openxmlformats.org/drawingml/2006/wordprocessingDrawing" xmlns:w10="urn:schemas-microsoft-com:office:word" xmlns:w="http://schemas.openxmlformats.org/wordprocessingml/2006/main" xmlns:w14="http://schemas.microsoft.com/office/word/2010/wordml" xmlns:w15="http://schemas.microsoft.com/office/word/2012/wordml" xmlns:wpg="http://schemas.microsoft.com/office/word/2010/wordprocessingGroup" xmlns:wpi="http://schemas.microsoft.com/office/word/2010/wordprocessingInk" xmlns:wne="http://schemas.microsoft.com/office/word/2006/wordml" xmlns:wps="http://schemas.microsoft.com/office/word/2010/wordprocessingShape" mc:Ignorable="w14 w15 wp14">
-  <w:abstractNum w:abstractNumId="0" w15:restartNumberingAfterBreak="0">
+  <w:abstractNum w:abstractNumId="0">
     <w:nsid w:val="0B347BE9"/>
     <w:multiLevelType w:val="hybridMultilevel"/>
     <w:tmpl w:val="FF564388"/>
@@ -1361,7 +1270,7 @@
       </w:rPr>
     </w:lvl>
   </w:abstractNum>
-  <w:abstractNum w:abstractNumId="1" w15:restartNumberingAfterBreak="0">
+  <w:abstractNum w:abstractNumId="1">
     <w:nsid w:val="0CC460C5"/>
     <w:multiLevelType w:val="hybridMultilevel"/>
     <w:tmpl w:val="E7C895C2"/>
@@ -1474,7 +1383,7 @@
       </w:rPr>
     </w:lvl>
   </w:abstractNum>
-  <w:abstractNum w:abstractNumId="2" w15:restartNumberingAfterBreak="0">
+  <w:abstractNum w:abstractNumId="2">
     <w:nsid w:val="202E2EC2"/>
     <w:multiLevelType w:val="hybridMultilevel"/>
     <w:tmpl w:val="1D325682"/>
@@ -1587,7 +1496,7 @@
       </w:rPr>
     </w:lvl>
   </w:abstractNum>
-  <w:abstractNum w:abstractNumId="3" w15:restartNumberingAfterBreak="0">
+  <w:abstractNum w:abstractNumId="3">
     <w:nsid w:val="25446983"/>
     <w:multiLevelType w:val="hybridMultilevel"/>
     <w:tmpl w:val="850E0D14"/>
@@ -1700,7 +1609,7 @@
       </w:rPr>
     </w:lvl>
   </w:abstractNum>
-  <w:abstractNum w:abstractNumId="4" w15:restartNumberingAfterBreak="0">
+  <w:abstractNum w:abstractNumId="4">
     <w:nsid w:val="42DD4E6B"/>
     <w:multiLevelType w:val="hybridMultilevel"/>
     <w:tmpl w:val="9F6ED866"/>
@@ -1813,7 +1722,7 @@
       </w:rPr>
     </w:lvl>
   </w:abstractNum>
-  <w:abstractNum w:abstractNumId="5" w15:restartNumberingAfterBreak="0">
+  <w:abstractNum w:abstractNumId="5">
     <w:nsid w:val="50DB2498"/>
     <w:multiLevelType w:val="hybridMultilevel"/>
     <w:tmpl w:val="44D2B5EA"/>
@@ -2841,7 +2750,7 @@
 </file>
 
 <file path=customXml/itemProps1.xml><?xml version="1.0" encoding="utf-8"?>
-<ds:datastoreItem xmlns:ds="http://schemas.openxmlformats.org/officeDocument/2006/customXml" ds:itemID="{1FB80FFD-F2A2-48EC-9355-2AC3F3B8D0A6}">
+<ds:datastoreItem xmlns:ds="http://schemas.openxmlformats.org/officeDocument/2006/customXml" ds:itemID="{5CD2D702-91A4-4A38-AD69-07910ECB4AED}">
   <ds:schemaRefs>
     <ds:schemaRef ds:uri="http://schemas.openxmlformats.org/officeDocument/2006/bibliography"/>
   </ds:schemaRefs>

</xml_diff>

<commit_message>
Mise à jour des bilans
</commit_message>
<xml_diff>
--- a/doc/bilans/Simon/Bilans itérations Simon.docx
+++ b/doc/bilans/Simon/Bilans itérations Simon.docx
@@ -1,11 +1,13 @@
 
 <file path=word/document.xml><?xml version="1.0" encoding="utf-8"?>
-<w:document xmlns:wpc="http://schemas.microsoft.com/office/word/2010/wordprocessingCanvas" xmlns:mc="http://schemas.openxmlformats.org/markup-compatibility/2006" xmlns:o="urn:schemas-microsoft-com:office:office" xmlns:r="http://schemas.openxmlformats.org/officeDocument/2006/relationships" xmlns:m="http://schemas.openxmlformats.org/officeDocument/2006/math" xmlns:v="urn:schemas-microsoft-com:vml" xmlns:wp14="http://schemas.microsoft.com/office/word/2010/wordprocessingDrawing" xmlns:wp="http://schemas.openxmlformats.org/drawingml/2006/wordprocessingDrawing" xmlns:w10="urn:schemas-microsoft-com:office:word" xmlns:w="http://schemas.openxmlformats.org/wordprocessingml/2006/main" xmlns:w14="http://schemas.microsoft.com/office/word/2010/wordml" xmlns:wpg="http://schemas.microsoft.com/office/word/2010/wordprocessingGroup" xmlns:wpi="http://schemas.microsoft.com/office/word/2010/wordprocessingInk" xmlns:wne="http://schemas.microsoft.com/office/word/2006/wordml" xmlns:wps="http://schemas.microsoft.com/office/word/2010/wordprocessingShape" mc:Ignorable="w14 wp14">
+<w:document xmlns:wpc="http://schemas.microsoft.com/office/word/2010/wordprocessingCanvas" xmlns:mc="http://schemas.openxmlformats.org/markup-compatibility/2006" xmlns:o="urn:schemas-microsoft-com:office:office" xmlns:r="http://schemas.openxmlformats.org/officeDocument/2006/relationships" xmlns:m="http://schemas.openxmlformats.org/officeDocument/2006/math" xmlns:v="urn:schemas-microsoft-com:vml" xmlns:wp14="http://schemas.microsoft.com/office/word/2010/wordprocessingDrawing" xmlns:wp="http://schemas.openxmlformats.org/drawingml/2006/wordprocessingDrawing" xmlns:w10="urn:schemas-microsoft-com:office:word" xmlns:w="http://schemas.openxmlformats.org/wordprocessingml/2006/main" xmlns:w14="http://schemas.microsoft.com/office/word/2010/wordml" xmlns:w15="http://schemas.microsoft.com/office/word/2012/wordml" xmlns:wpg="http://schemas.microsoft.com/office/word/2010/wordprocessingGroup" xmlns:wpi="http://schemas.microsoft.com/office/word/2010/wordprocessingInk" xmlns:wne="http://schemas.microsoft.com/office/word/2006/wordml" xmlns:wps="http://schemas.microsoft.com/office/word/2010/wordprocessingShape" mc:Ignorable="w14 w15 wp14">
   <w:body>
     <w:p>
       <w:pPr>
         <w:pStyle w:val="Titre"/>
       </w:pPr>
+      <w:bookmarkStart w:id="0" w:name="_GoBack"/>
+      <w:bookmarkEnd w:id="0"/>
       <w:r>
         <w:t>Bilans des itérations</w:t>
       </w:r>
@@ -129,7 +131,6 @@
               <w:t>)</w:t>
             </w:r>
           </w:p>
-          <w:p/>
         </w:tc>
         <w:tc>
           <w:tcPr>
@@ -205,7 +206,10 @@
             </w:r>
             <w:proofErr w:type="spellStart"/>
             <w:r>
-              <w:t>Maps</w:t>
+              <w:t>m</w:t>
+            </w:r>
+            <w:r>
+              <w:t>aps</w:t>
             </w:r>
             <w:proofErr w:type="spellEnd"/>
           </w:p>
@@ -225,7 +229,10 @@
             </w:r>
             <w:proofErr w:type="spellStart"/>
             <w:r>
-              <w:t>Maps</w:t>
+              <w:t>m</w:t>
+            </w:r>
+            <w:r>
+              <w:t>aps</w:t>
             </w:r>
             <w:proofErr w:type="spellEnd"/>
             <w:r>
@@ -309,7 +316,6 @@
               <w:t>Ecran de victoire/défaite</w:t>
             </w:r>
           </w:p>
-          <w:p/>
         </w:tc>
         <w:tc>
           <w:tcPr>
@@ -325,12 +331,6 @@
               <w:t>Découverte d’une librairie, malgré une bonne documentation la librairie est quelque chose de nouveau, il y a donc une grande partie de découverte (pas une difficulté en soit mais une barrière temporelle)</w:t>
             </w:r>
           </w:p>
-          <w:p/>
-          <w:p/>
-          <w:p/>
-          <w:p/>
-          <w:p/>
-          <w:p/>
         </w:tc>
         <w:tc>
           <w:tcPr>
@@ -381,8 +381,6 @@
               <w:t>2h</w:t>
             </w:r>
           </w:p>
-          <w:p/>
-          <w:p/>
         </w:tc>
       </w:tr>
       <w:tr>
@@ -590,13 +588,11 @@
       </w:r>
       <w:proofErr w:type="spellEnd"/>
       <w:r>
-        <w:t xml:space="preserve"> », au final beaucoup de temps de développement pour un résultat carrément </w:t>
+        <w:t> », au final beaucoup de temps de développement</w:t>
       </w:r>
-      <w:proofErr w:type="spellStart"/>
       <w:r>
-        <w:t>null</w:t>
+        <w:t xml:space="preserve"> pour un résultat carrément nul</w:t>
       </w:r>
-      <w:proofErr w:type="spellEnd"/>
       <w:r>
         <w:t>.</w:t>
       </w:r>
@@ -644,7 +640,10 @@
           </w:tcPr>
           <w:p>
             <w:r>
-              <w:t>Développement  « in Game »</w:t>
+              <w:t xml:space="preserve">Développement </w:t>
+            </w:r>
+            <w:r>
+              <w:t>« in Game »</w:t>
             </w:r>
           </w:p>
           <w:p>
@@ -763,8 +762,8 @@
         <w:tblLook w:val="04A0" w:firstRow="1" w:lastRow="0" w:firstColumn="1" w:lastColumn="0" w:noHBand="0" w:noVBand="1"/>
       </w:tblPr>
       <w:tblGrid>
-        <w:gridCol w:w="4644"/>
-        <w:gridCol w:w="3828"/>
+        <w:gridCol w:w="4582"/>
+        <w:gridCol w:w="3740"/>
         <w:gridCol w:w="740"/>
       </w:tblGrid>
       <w:tr>
@@ -903,9 +902,9 @@
         <w:tblLook w:val="04A0" w:firstRow="1" w:lastRow="0" w:firstColumn="1" w:lastColumn="0" w:noHBand="0" w:noVBand="1"/>
       </w:tblPr>
       <w:tblGrid>
-        <w:gridCol w:w="4644"/>
-        <w:gridCol w:w="3828"/>
-        <w:gridCol w:w="740"/>
+        <w:gridCol w:w="4589"/>
+        <w:gridCol w:w="3740"/>
+        <w:gridCol w:w="733"/>
       </w:tblGrid>
       <w:tr>
         <w:tc>
@@ -929,26 +928,23 @@
               <w:t>Implémentation du l’attaque par missile, une zone de 64x64 est attaquée devant le joueur</w:t>
             </w:r>
           </w:p>
+        </w:tc>
+        <w:tc>
+          <w:tcPr>
+            <w:tcW w:w="3828" w:type="dxa"/>
+          </w:tcPr>
           <w:p/>
         </w:tc>
         <w:tc>
           <w:tcPr>
-            <w:tcW w:w="3828" w:type="dxa"/>
+            <w:tcW w:w="740" w:type="dxa"/>
           </w:tcPr>
           <w:p/>
-        </w:tc>
-        <w:tc>
-          <w:tcPr>
-            <w:tcW w:w="740" w:type="dxa"/>
-          </w:tcPr>
-          <w:p/>
           <w:p>
             <w:r>
               <w:t>2h</w:t>
             </w:r>
           </w:p>
-          <w:p/>
-          <w:p/>
         </w:tc>
       </w:tr>
       <w:tr>
@@ -1006,16 +1002,8 @@
         <w:pStyle w:val="Titre1"/>
       </w:pPr>
       <w:r>
-        <w:t>Bilan de l’itération 5</w:t>
+        <w:t>Bilan de l’itération 5 de Simon Baehler</w:t>
       </w:r>
-      <w:r>
-        <w:t xml:space="preserve"> de Simon </w:t>
-      </w:r>
-      <w:proofErr w:type="spellStart"/>
-      <w:r>
-        <w:t>Baehler</w:t>
-      </w:r>
-      <w:proofErr w:type="spellEnd"/>
     </w:p>
     <w:tbl>
       <w:tblPr>
@@ -1024,8 +1012,8 @@
         <w:tblLook w:val="04A0" w:firstRow="1" w:lastRow="0" w:firstColumn="1" w:lastColumn="0" w:noHBand="0" w:noVBand="1"/>
       </w:tblPr>
       <w:tblGrid>
-        <w:gridCol w:w="4644"/>
-        <w:gridCol w:w="3828"/>
+        <w:gridCol w:w="4586"/>
+        <w:gridCol w:w="3736"/>
         <w:gridCol w:w="740"/>
       </w:tblGrid>
       <w:tr>
@@ -1070,7 +1058,6 @@
               <w:t>Implémentation de l’attaque laser</w:t>
             </w:r>
           </w:p>
-          <w:p/>
         </w:tc>
         <w:tc>
           <w:tcPr>
@@ -1121,10 +1108,7 @@
             <w:r>
               <w:t xml:space="preserve"> du code</w:t>
             </w:r>
-            <w:bookmarkStart w:id="0" w:name="_GoBack"/>
-            <w:bookmarkEnd w:id="0"/>
-          </w:p>
-          <w:p/>
+          </w:p>
         </w:tc>
         <w:tc>
           <w:tcPr>
@@ -1146,8 +1130,8 @@
     </w:tbl>
     <w:p/>
     <w:sectPr>
-      <w:headerReference w:type="default" r:id="rId9"/>
-      <w:footerReference w:type="default" r:id="rId10"/>
+      <w:headerReference w:type="default" r:id="rId8"/>
+      <w:footerReference w:type="default" r:id="rId9"/>
       <w:pgSz w:w="11906" w:h="16838"/>
       <w:pgMar w:top="1417" w:right="1417" w:bottom="1417" w:left="1417" w:header="708" w:footer="708" w:gutter="0"/>
       <w:cols w:space="708"/>
@@ -1158,7 +1142,7 @@
 </file>
 
 <file path=word/endnotes.xml><?xml version="1.0" encoding="utf-8"?>
-<w:endnotes xmlns:wpc="http://schemas.microsoft.com/office/word/2010/wordprocessingCanvas" xmlns:mc="http://schemas.openxmlformats.org/markup-compatibility/2006" xmlns:o="urn:schemas-microsoft-com:office:office" xmlns:r="http://schemas.openxmlformats.org/officeDocument/2006/relationships" xmlns:m="http://schemas.openxmlformats.org/officeDocument/2006/math" xmlns:v="urn:schemas-microsoft-com:vml" xmlns:wp14="http://schemas.microsoft.com/office/word/2010/wordprocessingDrawing" xmlns:wp="http://schemas.openxmlformats.org/drawingml/2006/wordprocessingDrawing" xmlns:w10="urn:schemas-microsoft-com:office:word" xmlns:w="http://schemas.openxmlformats.org/wordprocessingml/2006/main" xmlns:w14="http://schemas.microsoft.com/office/word/2010/wordml" xmlns:wpg="http://schemas.microsoft.com/office/word/2010/wordprocessingGroup" xmlns:wpi="http://schemas.microsoft.com/office/word/2010/wordprocessingInk" xmlns:wne="http://schemas.microsoft.com/office/word/2006/wordml" xmlns:wps="http://schemas.microsoft.com/office/word/2010/wordprocessingShape" mc:Ignorable="w14 wp14">
+<w:endnotes xmlns:wpc="http://schemas.microsoft.com/office/word/2010/wordprocessingCanvas" xmlns:mc="http://schemas.openxmlformats.org/markup-compatibility/2006" xmlns:o="urn:schemas-microsoft-com:office:office" xmlns:r="http://schemas.openxmlformats.org/officeDocument/2006/relationships" xmlns:m="http://schemas.openxmlformats.org/officeDocument/2006/math" xmlns:v="urn:schemas-microsoft-com:vml" xmlns:wp14="http://schemas.microsoft.com/office/word/2010/wordprocessingDrawing" xmlns:wp="http://schemas.openxmlformats.org/drawingml/2006/wordprocessingDrawing" xmlns:w10="urn:schemas-microsoft-com:office:word" xmlns:w="http://schemas.openxmlformats.org/wordprocessingml/2006/main" xmlns:w14="http://schemas.microsoft.com/office/word/2010/wordml" xmlns:w15="http://schemas.microsoft.com/office/word/2012/wordml" xmlns:wpg="http://schemas.microsoft.com/office/word/2010/wordprocessingGroup" xmlns:wpi="http://schemas.microsoft.com/office/word/2010/wordprocessingInk" xmlns:wne="http://schemas.microsoft.com/office/word/2006/wordml" xmlns:wps="http://schemas.microsoft.com/office/word/2010/wordprocessingShape" mc:Ignorable="w14 w15 wp14">
   <w:endnote w:type="separator" w:id="-1">
     <w:p>
       <w:pPr>
@@ -1183,7 +1167,7 @@
 </file>
 
 <file path=word/footer1.xml><?xml version="1.0" encoding="utf-8"?>
-<w:ftr xmlns:wpc="http://schemas.microsoft.com/office/word/2010/wordprocessingCanvas" xmlns:mc="http://schemas.openxmlformats.org/markup-compatibility/2006" xmlns:o="urn:schemas-microsoft-com:office:office" xmlns:r="http://schemas.openxmlformats.org/officeDocument/2006/relationships" xmlns:m="http://schemas.openxmlformats.org/officeDocument/2006/math" xmlns:v="urn:schemas-microsoft-com:vml" xmlns:wp14="http://schemas.microsoft.com/office/word/2010/wordprocessingDrawing" xmlns:wp="http://schemas.openxmlformats.org/drawingml/2006/wordprocessingDrawing" xmlns:w10="urn:schemas-microsoft-com:office:word" xmlns:w="http://schemas.openxmlformats.org/wordprocessingml/2006/main" xmlns:w14="http://schemas.microsoft.com/office/word/2010/wordml" xmlns:wpg="http://schemas.microsoft.com/office/word/2010/wordprocessingGroup" xmlns:wpi="http://schemas.microsoft.com/office/word/2010/wordprocessingInk" xmlns:wne="http://schemas.microsoft.com/office/word/2006/wordml" xmlns:wps="http://schemas.microsoft.com/office/word/2010/wordprocessingShape" mc:Ignorable="w14 wp14">
+<w:ftr xmlns:wpc="http://schemas.microsoft.com/office/word/2010/wordprocessingCanvas" xmlns:mc="http://schemas.openxmlformats.org/markup-compatibility/2006" xmlns:o="urn:schemas-microsoft-com:office:office" xmlns:r="http://schemas.openxmlformats.org/officeDocument/2006/relationships" xmlns:m="http://schemas.openxmlformats.org/officeDocument/2006/math" xmlns:v="urn:schemas-microsoft-com:vml" xmlns:wp14="http://schemas.microsoft.com/office/word/2010/wordprocessingDrawing" xmlns:wp="http://schemas.openxmlformats.org/drawingml/2006/wordprocessingDrawing" xmlns:w10="urn:schemas-microsoft-com:office:word" xmlns:w="http://schemas.openxmlformats.org/wordprocessingml/2006/main" xmlns:w14="http://schemas.microsoft.com/office/word/2010/wordml" xmlns:w15="http://schemas.microsoft.com/office/word/2012/wordml" xmlns:wpg="http://schemas.microsoft.com/office/word/2010/wordprocessingGroup" xmlns:wpi="http://schemas.microsoft.com/office/word/2010/wordprocessingInk" xmlns:wne="http://schemas.microsoft.com/office/word/2006/wordml" xmlns:wps="http://schemas.microsoft.com/office/word/2010/wordprocessingShape" mc:Ignorable="w14 w15 wp14">
   <w:p>
     <w:pPr>
       <w:pStyle w:val="Pieddepage"/>
@@ -1212,7 +1196,7 @@
           <w:rPr>
             <w:noProof/>
           </w:rPr>
-          <w:t>2</w:t>
+          <w:t>1</w:t>
         </w:r>
         <w:r>
           <w:fldChar w:fldCharType="end"/>
@@ -1245,7 +1229,7 @@
 </file>
 
 <file path=word/footnotes.xml><?xml version="1.0" encoding="utf-8"?>
-<w:footnotes xmlns:wpc="http://schemas.microsoft.com/office/word/2010/wordprocessingCanvas" xmlns:mc="http://schemas.openxmlformats.org/markup-compatibility/2006" xmlns:o="urn:schemas-microsoft-com:office:office" xmlns:r="http://schemas.openxmlformats.org/officeDocument/2006/relationships" xmlns:m="http://schemas.openxmlformats.org/officeDocument/2006/math" xmlns:v="urn:schemas-microsoft-com:vml" xmlns:wp14="http://schemas.microsoft.com/office/word/2010/wordprocessingDrawing" xmlns:wp="http://schemas.openxmlformats.org/drawingml/2006/wordprocessingDrawing" xmlns:w10="urn:schemas-microsoft-com:office:word" xmlns:w="http://schemas.openxmlformats.org/wordprocessingml/2006/main" xmlns:w14="http://schemas.microsoft.com/office/word/2010/wordml" xmlns:wpg="http://schemas.microsoft.com/office/word/2010/wordprocessingGroup" xmlns:wpi="http://schemas.microsoft.com/office/word/2010/wordprocessingInk" xmlns:wne="http://schemas.microsoft.com/office/word/2006/wordml" xmlns:wps="http://schemas.microsoft.com/office/word/2010/wordprocessingShape" mc:Ignorable="w14 wp14">
+<w:footnotes xmlns:wpc="http://schemas.microsoft.com/office/word/2010/wordprocessingCanvas" xmlns:mc="http://schemas.openxmlformats.org/markup-compatibility/2006" xmlns:o="urn:schemas-microsoft-com:office:office" xmlns:r="http://schemas.openxmlformats.org/officeDocument/2006/relationships" xmlns:m="http://schemas.openxmlformats.org/officeDocument/2006/math" xmlns:v="urn:schemas-microsoft-com:vml" xmlns:wp14="http://schemas.microsoft.com/office/word/2010/wordprocessingDrawing" xmlns:wp="http://schemas.openxmlformats.org/drawingml/2006/wordprocessingDrawing" xmlns:w10="urn:schemas-microsoft-com:office:word" xmlns:w="http://schemas.openxmlformats.org/wordprocessingml/2006/main" xmlns:w14="http://schemas.microsoft.com/office/word/2010/wordml" xmlns:w15="http://schemas.microsoft.com/office/word/2012/wordml" xmlns:wpg="http://schemas.microsoft.com/office/word/2010/wordprocessingGroup" xmlns:wpi="http://schemas.microsoft.com/office/word/2010/wordprocessingInk" xmlns:wne="http://schemas.microsoft.com/office/word/2006/wordml" xmlns:wps="http://schemas.microsoft.com/office/word/2010/wordprocessingShape" mc:Ignorable="w14 w15 wp14">
   <w:footnote w:type="separator" w:id="-1">
     <w:p>
       <w:pPr>
@@ -1270,7 +1254,7 @@
 </file>
 
 <file path=word/header1.xml><?xml version="1.0" encoding="utf-8"?>
-<w:hdr xmlns:wpc="http://schemas.microsoft.com/office/word/2010/wordprocessingCanvas" xmlns:mc="http://schemas.openxmlformats.org/markup-compatibility/2006" xmlns:o="urn:schemas-microsoft-com:office:office" xmlns:r="http://schemas.openxmlformats.org/officeDocument/2006/relationships" xmlns:m="http://schemas.openxmlformats.org/officeDocument/2006/math" xmlns:v="urn:schemas-microsoft-com:vml" xmlns:wp14="http://schemas.microsoft.com/office/word/2010/wordprocessingDrawing" xmlns:wp="http://schemas.openxmlformats.org/drawingml/2006/wordprocessingDrawing" xmlns:w10="urn:schemas-microsoft-com:office:word" xmlns:w="http://schemas.openxmlformats.org/wordprocessingml/2006/main" xmlns:w14="http://schemas.microsoft.com/office/word/2010/wordml" xmlns:wpg="http://schemas.microsoft.com/office/word/2010/wordprocessingGroup" xmlns:wpi="http://schemas.microsoft.com/office/word/2010/wordprocessingInk" xmlns:wne="http://schemas.microsoft.com/office/word/2006/wordml" xmlns:wps="http://schemas.microsoft.com/office/word/2010/wordprocessingShape" mc:Ignorable="w14 wp14">
+<w:hdr xmlns:wpc="http://schemas.microsoft.com/office/word/2010/wordprocessingCanvas" xmlns:mc="http://schemas.openxmlformats.org/markup-compatibility/2006" xmlns:o="urn:schemas-microsoft-com:office:office" xmlns:r="http://schemas.openxmlformats.org/officeDocument/2006/relationships" xmlns:m="http://schemas.openxmlformats.org/officeDocument/2006/math" xmlns:v="urn:schemas-microsoft-com:vml" xmlns:wp14="http://schemas.microsoft.com/office/word/2010/wordprocessingDrawing" xmlns:wp="http://schemas.openxmlformats.org/drawingml/2006/wordprocessingDrawing" xmlns:w10="urn:schemas-microsoft-com:office:word" xmlns:w="http://schemas.openxmlformats.org/wordprocessingml/2006/main" xmlns:w14="http://schemas.microsoft.com/office/word/2010/wordml" xmlns:w15="http://schemas.microsoft.com/office/word/2012/wordml" xmlns:wpg="http://schemas.microsoft.com/office/word/2010/wordprocessingGroup" xmlns:wpi="http://schemas.microsoft.com/office/word/2010/wordprocessingInk" xmlns:wne="http://schemas.microsoft.com/office/word/2006/wordml" xmlns:wps="http://schemas.microsoft.com/office/word/2010/wordprocessingShape" mc:Ignorable="w14 w15 wp14">
   <w:p>
     <w:pPr>
       <w:pStyle w:val="En-tte"/>
@@ -1308,8 +1292,8 @@
 </file>
 
 <file path=word/numbering.xml><?xml version="1.0" encoding="utf-8"?>
-<w:numbering xmlns:wpc="http://schemas.microsoft.com/office/word/2010/wordprocessingCanvas" xmlns:mc="http://schemas.openxmlformats.org/markup-compatibility/2006" xmlns:o="urn:schemas-microsoft-com:office:office" xmlns:r="http://schemas.openxmlformats.org/officeDocument/2006/relationships" xmlns:m="http://schemas.openxmlformats.org/officeDocument/2006/math" xmlns:v="urn:schemas-microsoft-com:vml" xmlns:wp14="http://schemas.microsoft.com/office/word/2010/wordprocessingDrawing" xmlns:wp="http://schemas.openxmlformats.org/drawingml/2006/wordprocessingDrawing" xmlns:w10="urn:schemas-microsoft-com:office:word" xmlns:w="http://schemas.openxmlformats.org/wordprocessingml/2006/main" xmlns:w14="http://schemas.microsoft.com/office/word/2010/wordml" xmlns:wpg="http://schemas.microsoft.com/office/word/2010/wordprocessingGroup" xmlns:wpi="http://schemas.microsoft.com/office/word/2010/wordprocessingInk" xmlns:wne="http://schemas.microsoft.com/office/word/2006/wordml" xmlns:wps="http://schemas.microsoft.com/office/word/2010/wordprocessingShape" mc:Ignorable="w14 wp14">
-  <w:abstractNum w:abstractNumId="0">
+<w:numbering xmlns:wpc="http://schemas.microsoft.com/office/word/2010/wordprocessingCanvas" xmlns:mc="http://schemas.openxmlformats.org/markup-compatibility/2006" xmlns:o="urn:schemas-microsoft-com:office:office" xmlns:r="http://schemas.openxmlformats.org/officeDocument/2006/relationships" xmlns:m="http://schemas.openxmlformats.org/officeDocument/2006/math" xmlns:v="urn:schemas-microsoft-com:vml" xmlns:wp14="http://schemas.microsoft.com/office/word/2010/wordprocessingDrawing" xmlns:wp="http://schemas.openxmlformats.org/drawingml/2006/wordprocessingDrawing" xmlns:w10="urn:schemas-microsoft-com:office:word" xmlns:w="http://schemas.openxmlformats.org/wordprocessingml/2006/main" xmlns:w14="http://schemas.microsoft.com/office/word/2010/wordml" xmlns:w15="http://schemas.microsoft.com/office/word/2012/wordml" xmlns:wpg="http://schemas.microsoft.com/office/word/2010/wordprocessingGroup" xmlns:wpi="http://schemas.microsoft.com/office/word/2010/wordprocessingInk" xmlns:wne="http://schemas.microsoft.com/office/word/2006/wordml" xmlns:wps="http://schemas.microsoft.com/office/word/2010/wordprocessingShape" mc:Ignorable="w14 w15 wp14">
+  <w:abstractNum w:abstractNumId="0" w15:restartNumberingAfterBreak="0">
     <w:nsid w:val="0B347BE9"/>
     <w:multiLevelType w:val="hybridMultilevel"/>
     <w:tmpl w:val="FF564388"/>
@@ -1422,7 +1406,7 @@
       </w:rPr>
     </w:lvl>
   </w:abstractNum>
-  <w:abstractNum w:abstractNumId="1">
+  <w:abstractNum w:abstractNumId="1" w15:restartNumberingAfterBreak="0">
     <w:nsid w:val="0CC460C5"/>
     <w:multiLevelType w:val="hybridMultilevel"/>
     <w:tmpl w:val="E7C895C2"/>
@@ -1535,7 +1519,7 @@
       </w:rPr>
     </w:lvl>
   </w:abstractNum>
-  <w:abstractNum w:abstractNumId="2">
+  <w:abstractNum w:abstractNumId="2" w15:restartNumberingAfterBreak="0">
     <w:nsid w:val="202E2EC2"/>
     <w:multiLevelType w:val="hybridMultilevel"/>
     <w:tmpl w:val="1D325682"/>
@@ -1648,7 +1632,7 @@
       </w:rPr>
     </w:lvl>
   </w:abstractNum>
-  <w:abstractNum w:abstractNumId="3">
+  <w:abstractNum w:abstractNumId="3" w15:restartNumberingAfterBreak="0">
     <w:nsid w:val="25446983"/>
     <w:multiLevelType w:val="hybridMultilevel"/>
     <w:tmpl w:val="850E0D14"/>
@@ -1761,7 +1745,7 @@
       </w:rPr>
     </w:lvl>
   </w:abstractNum>
-  <w:abstractNum w:abstractNumId="4">
+  <w:abstractNum w:abstractNumId="4" w15:restartNumberingAfterBreak="0">
     <w:nsid w:val="42DD4E6B"/>
     <w:multiLevelType w:val="hybridMultilevel"/>
     <w:tmpl w:val="9F6ED866"/>
@@ -1874,7 +1858,7 @@
       </w:rPr>
     </w:lvl>
   </w:abstractNum>
-  <w:abstractNum w:abstractNumId="5">
+  <w:abstractNum w:abstractNumId="5" w15:restartNumberingAfterBreak="0">
     <w:nsid w:val="50DB2498"/>
     <w:multiLevelType w:val="hybridMultilevel"/>
     <w:tmpl w:val="44D2B5EA"/>
@@ -1987,7 +1971,7 @@
       </w:rPr>
     </w:lvl>
   </w:abstractNum>
-  <w:abstractNum w:abstractNumId="6">
+  <w:abstractNum w:abstractNumId="6" w15:restartNumberingAfterBreak="0">
     <w:nsid w:val="519872D1"/>
     <w:multiLevelType w:val="hybridMultilevel"/>
     <w:tmpl w:val="0666BBCA"/>
@@ -2125,7 +2109,7 @@
 </file>
 
 <file path=word/styles.xml><?xml version="1.0" encoding="utf-8"?>
-<w:styles xmlns:mc="http://schemas.openxmlformats.org/markup-compatibility/2006" xmlns:r="http://schemas.openxmlformats.org/officeDocument/2006/relationships" xmlns:w="http://schemas.openxmlformats.org/wordprocessingml/2006/main" xmlns:w14="http://schemas.microsoft.com/office/word/2010/wordml" mc:Ignorable="w14">
+<w:styles xmlns:mc="http://schemas.openxmlformats.org/markup-compatibility/2006" xmlns:r="http://schemas.openxmlformats.org/officeDocument/2006/relationships" xmlns:w="http://schemas.openxmlformats.org/wordprocessingml/2006/main" xmlns:w14="http://schemas.microsoft.com/office/word/2010/wordml" xmlns:w15="http://schemas.microsoft.com/office/word/2012/wordml" mc:Ignorable="w14 w15">
   <w:docDefaults>
     <w:rPrDefault>
       <w:rPr>
@@ -2141,555 +2125,378 @@
       </w:pPr>
     </w:pPrDefault>
   </w:docDefaults>
-  <w:latentStyles w:defLockedState="0" w:defUIPriority="99" w:defSemiHidden="1" w:defUnhideWhenUsed="1" w:defQFormat="0" w:count="267">
-    <w:lsdException w:name="Normal" w:semiHidden="0" w:uiPriority="0" w:unhideWhenUsed="0" w:qFormat="1"/>
-    <w:lsdException w:name="heading 1" w:semiHidden="0" w:uiPriority="9" w:unhideWhenUsed="0" w:qFormat="1"/>
-    <w:lsdException w:name="heading 2" w:uiPriority="9" w:qFormat="1"/>
-    <w:lsdException w:name="heading 3" w:uiPriority="9" w:qFormat="1"/>
-    <w:lsdException w:name="heading 4" w:uiPriority="9" w:qFormat="1"/>
-    <w:lsdException w:name="heading 5" w:uiPriority="9" w:qFormat="1"/>
-    <w:lsdException w:name="heading 6" w:uiPriority="9" w:qFormat="1"/>
-    <w:lsdException w:name="heading 7" w:uiPriority="9" w:qFormat="1"/>
-    <w:lsdException w:name="heading 8" w:uiPriority="9" w:qFormat="1"/>
-    <w:lsdException w:name="heading 9" w:uiPriority="9" w:qFormat="1"/>
-    <w:lsdException w:name="toc 1" w:uiPriority="39"/>
-    <w:lsdException w:name="toc 2" w:uiPriority="39"/>
-    <w:lsdException w:name="toc 3" w:uiPriority="39"/>
-    <w:lsdException w:name="toc 4" w:uiPriority="39"/>
-    <w:lsdException w:name="toc 5" w:uiPriority="39"/>
-    <w:lsdException w:name="toc 6" w:uiPriority="39"/>
-    <w:lsdException w:name="toc 7" w:uiPriority="39"/>
-    <w:lsdException w:name="toc 8" w:uiPriority="39"/>
-    <w:lsdException w:name="toc 9" w:uiPriority="39"/>
-    <w:lsdException w:name="footer" w:uiPriority="4" w:qFormat="1"/>
-    <w:lsdException w:name="caption" w:uiPriority="35" w:qFormat="1"/>
-    <w:lsdException w:name="Title" w:semiHidden="0" w:uiPriority="10" w:unhideWhenUsed="0" w:qFormat="1"/>
-    <w:lsdException w:name="Default Paragraph Font" w:uiPriority="1"/>
-    <w:lsdException w:name="Subtitle" w:semiHidden="0" w:uiPriority="11" w:unhideWhenUsed="0" w:qFormat="1"/>
-    <w:lsdException w:name="Strong" w:semiHidden="0" w:uiPriority="22" w:unhideWhenUsed="0" w:qFormat="1"/>
-    <w:lsdException w:name="Emphasis" w:semiHidden="0" w:uiPriority="20" w:unhideWhenUsed="0" w:qFormat="1"/>
-    <w:lsdException w:name="Table Grid" w:semiHidden="0" w:uiPriority="59" w:unhideWhenUsed="0"/>
-    <w:lsdException w:name="Placeholder Text" w:unhideWhenUsed="0"/>
-    <w:lsdException w:name="No Spacing" w:semiHidden="0" w:uiPriority="1" w:unhideWhenUsed="0" w:qFormat="1"/>
-    <w:lsdException w:name="Light Shading" w:semiHidden="0" w:uiPriority="60" w:unhideWhenUsed="0"/>
-    <w:lsdException w:name="Light List" w:semiHidden="0" w:uiPriority="61" w:unhideWhenUsed="0"/>
-    <w:lsdException w:name="Light Grid" w:semiHidden="0" w:uiPriority="62" w:unhideWhenUsed="0"/>
-    <w:lsdException w:name="Medium Shading 1" w:semiHidden="0" w:uiPriority="63" w:unhideWhenUsed="0"/>
-    <w:lsdException w:name="Medium Shading 2" w:semiHidden="0" w:uiPriority="64" w:unhideWhenUsed="0"/>
-    <w:lsdException w:name="Medium List 1" w:semiHidden="0" w:uiPriority="65" w:unhideWhenUsed="0"/>
-    <w:lsdException w:name="Medium List 2" w:semiHidden="0" w:uiPriority="66" w:unhideWhenUsed="0"/>
-    <w:lsdException w:name="Medium Grid 1" w:semiHidden="0" w:uiPriority="67" w:unhideWhenUsed="0"/>
-    <w:lsdException w:name="Medium Grid 2" w:semiHidden="0" w:uiPriority="68" w:unhideWhenUsed="0"/>
-    <w:lsdException w:name="Medium Grid 3" w:semiHidden="0" w:uiPriority="69" w:unhideWhenUsed="0"/>
-    <w:lsdException w:name="Dark List" w:semiHidden="0" w:uiPriority="70" w:unhideWhenUsed="0"/>
-    <w:lsdException w:name="Colorful Shading" w:semiHidden="0" w:uiPriority="71" w:unhideWhenUsed="0"/>
-    <w:lsdException w:name="Colorful List" w:semiHidden="0" w:uiPriority="72" w:unhideWhenUsed="0"/>
-    <w:lsdException w:name="Colorful Grid" w:semiHidden="0" w:uiPriority="73" w:unhideWhenUsed="0"/>
-    <w:lsdException w:name="Light Shading Accent 1" w:semiHidden="0" w:uiPriority="60" w:unhideWhenUsed="0"/>
-    <w:lsdException w:name="Light List Accent 1" w:semiHidden="0" w:uiPriority="61" w:unhideWhenUsed="0"/>
-    <w:lsdException w:name="Light Grid Accent 1" w:semiHidden="0" w:uiPriority="62" w:unhideWhenUsed="0"/>
-    <w:lsdException w:name="Medium Shading 1 Accent 1" w:semiHidden="0" w:uiPriority="63" w:unhideWhenUsed="0"/>
-    <w:lsdException w:name="Medium Shading 2 Accent 1" w:semiHidden="0" w:uiPriority="64" w:unhideWhenUsed="0"/>
-    <w:lsdException w:name="Medium List 1 Accent 1" w:semiHidden="0" w:uiPriority="65" w:unhideWhenUsed="0"/>
-    <w:lsdException w:name="Revision" w:unhideWhenUsed="0"/>
-    <w:lsdException w:name="List Paragraph" w:semiHidden="0" w:uiPriority="34" w:unhideWhenUsed="0" w:qFormat="1"/>
-    <w:lsdException w:name="Quote" w:semiHidden="0" w:uiPriority="29" w:unhideWhenUsed="0" w:qFormat="1"/>
-    <w:lsdException w:name="Intense Quote" w:semiHidden="0" w:uiPriority="30" w:unhideWhenUsed="0" w:qFormat="1"/>
-    <w:lsdException w:name="Medium List 2 Accent 1" w:semiHidden="0" w:uiPriority="66" w:unhideWhenUsed="0"/>
-    <w:lsdException w:name="Medium Grid 1 Accent 1" w:semiHidden="0" w:uiPriority="67" w:unhideWhenUsed="0"/>
-    <w:lsdException w:name="Medium Grid 2 Accent 1" w:semiHidden="0" w:uiPriority="68" w:unhideWhenUsed="0"/>
-    <w:lsdException w:name="Medium Grid 3 Accent 1" w:semiHidden="0" w:uiPriority="69" w:unhideWhenUsed="0"/>
-    <w:lsdException w:name="Dark List Accent 1" w:semiHidden="0" w:uiPriority="70" w:unhideWhenUsed="0"/>
-    <w:lsdException w:name="Colorful Shading Accent 1" w:semiHidden="0" w:uiPriority="71" w:unhideWhenUsed="0"/>
-    <w:lsdException w:name="Colorful List Accent 1" w:semiHidden="0" w:uiPriority="72" w:unhideWhenUsed="0"/>
-    <w:lsdException w:name="Colorful Grid Accent 1" w:semiHidden="0" w:uiPriority="73" w:unhideWhenUsed="0"/>
-    <w:lsdException w:name="Light Shading Accent 2" w:semiHidden="0" w:uiPriority="60" w:unhideWhenUsed="0"/>
-    <w:lsdException w:name="Light List Accent 2" w:semiHidden="0" w:uiPriority="61" w:unhideWhenUsed="0"/>
-    <w:lsdException w:name="Light Grid Accent 2" w:semiHidden="0" w:uiPriority="62" w:unhideWhenUsed="0"/>
-    <w:lsdException w:name="Medium Shading 1 Accent 2" w:semiHidden="0" w:uiPriority="63" w:unhideWhenUsed="0"/>
-    <w:lsdException w:name="Medium Shading 2 Accent 2" w:semiHidden="0" w:uiPriority="64" w:unhideWhenUsed="0"/>
-    <w:lsdException w:name="Medium List 1 Accent 2" w:semiHidden="0" w:uiPriority="65" w:unhideWhenUsed="0"/>
-    <w:lsdException w:name="Medium List 2 Accent 2" w:semiHidden="0" w:uiPriority="66" w:unhideWhenUsed="0"/>
-    <w:lsdException w:name="Medium Grid 1 Accent 2" w:semiHidden="0" w:uiPriority="67" w:unhideWhenUsed="0"/>
-    <w:lsdException w:name="Medium Grid 2 Accent 2" w:semiHidden="0" w:uiPriority="68" w:unhideWhenUsed="0"/>
-    <w:lsdException w:name="Medium Grid 3 Accent 2" w:semiHidden="0" w:uiPriority="69" w:unhideWhenUsed="0"/>
-    <w:lsdException w:name="Dark List Accent 2" w:semiHidden="0" w:uiPriority="70" w:unhideWhenUsed="0"/>
-    <w:lsdException w:name="Colorful Shading Accent 2" w:semiHidden="0" w:uiPriority="71" w:unhideWhenUsed="0"/>
-    <w:lsdException w:name="Colorful List Accent 2" w:semiHidden="0" w:uiPriority="72" w:unhideWhenUsed="0"/>
-    <w:lsdException w:name="Colorful Grid Accent 2" w:semiHidden="0" w:uiPriority="73" w:unhideWhenUsed="0"/>
-    <w:lsdException w:name="Light Shading Accent 3" w:semiHidden="0" w:uiPriority="60" w:unhideWhenUsed="0"/>
-    <w:lsdException w:name="Light List Accent 3" w:semiHidden="0" w:uiPriority="61" w:unhideWhenUsed="0"/>
-    <w:lsdException w:name="Light Grid Accent 3" w:semiHidden="0" w:uiPriority="62" w:unhideWhenUsed="0"/>
-    <w:lsdException w:name="Medium Shading 1 Accent 3" w:semiHidden="0" w:uiPriority="63" w:unhideWhenUsed="0"/>
-    <w:lsdException w:name="Medium Shading 2 Accent 3" w:semiHidden="0" w:uiPriority="64" w:unhideWhenUsed="0"/>
-    <w:lsdException w:name="Medium List 1 Accent 3" w:semiHidden="0" w:uiPriority="65" w:unhideWhenUsed="0"/>
-    <w:lsdException w:name="Medium List 2 Accent 3" w:semiHidden="0" w:uiPriority="66" w:unhideWhenUsed="0"/>
-    <w:lsdException w:name="Medium Grid 1 Accent 3" w:semiHidden="0" w:uiPriority="67" w:unhideWhenUsed="0"/>
-    <w:lsdException w:name="Medium Grid 2 Accent 3" w:semiHidden="0" w:uiPriority="68" w:unhideWhenUsed="0"/>
-    <w:lsdException w:name="Medium Grid 3 Accent 3" w:semiHidden="0" w:uiPriority="69" w:unhideWhenUsed="0"/>
-    <w:lsdException w:name="Dark List Accent 3" w:semiHidden="0" w:uiPriority="70" w:unhideWhenUsed="0"/>
-    <w:lsdException w:name="Colorful Shading Accent 3" w:semiHidden="0" w:uiPriority="71" w:unhideWhenUsed="0"/>
-    <w:lsdException w:name="Colorful List Accent 3" w:semiHidden="0" w:uiPriority="72" w:unhideWhenUsed="0"/>
-    <w:lsdException w:name="Colorful Grid Accent 3" w:semiHidden="0" w:uiPriority="73" w:unhideWhenUsed="0"/>
-    <w:lsdException w:name="Light Shading Accent 4" w:semiHidden="0" w:uiPriority="60" w:unhideWhenUsed="0"/>
-    <w:lsdException w:name="Light List Accent 4" w:semiHidden="0" w:uiPriority="61" w:unhideWhenUsed="0"/>
-    <w:lsdException w:name="Light Grid Accent 4" w:semiHidden="0" w:uiPriority="62" w:unhideWhenUsed="0"/>
-    <w:lsdException w:name="Medium Shading 1 Accent 4" w:semiHidden="0" w:uiPriority="63" w:unhideWhenUsed="0"/>
-    <w:lsdException w:name="Medium Shading 2 Accent 4" w:semiHidden="0" w:uiPriority="64" w:unhideWhenUsed="0"/>
-    <w:lsdException w:name="Medium List 1 Accent 4" w:semiHidden="0" w:uiPriority="65" w:unhideWhenUsed="0"/>
-    <w:lsdException w:name="Medium List 2 Accent 4" w:semiHidden="0" w:uiPriority="66" w:unhideWhenUsed="0"/>
-    <w:lsdException w:name="Medium Grid 1 Accent 4" w:semiHidden="0" w:uiPriority="67" w:unhideWhenUsed="0"/>
-    <w:lsdException w:name="Medium Grid 2 Accent 4" w:semiHidden="0" w:uiPriority="68" w:unhideWhenUsed="0"/>
-    <w:lsdException w:name="Medium Grid 3 Accent 4" w:semiHidden="0" w:uiPriority="69" w:unhideWhenUsed="0"/>
-    <w:lsdException w:name="Dark List Accent 4" w:semiHidden="0" w:uiPriority="70" w:unhideWhenUsed="0"/>
-    <w:lsdException w:name="Colorful Shading Accent 4" w:semiHidden="0" w:uiPriority="71" w:unhideWhenUsed="0"/>
-    <w:lsdException w:name="Colorful List Accent 4" w:semiHidden="0" w:uiPriority="72" w:unhideWhenUsed="0"/>
-    <w:lsdException w:name="Colorful Grid Accent 4" w:semiHidden="0" w:uiPriority="73" w:unhideWhenUsed="0"/>
-    <w:lsdException w:name="Light Shading Accent 5" w:semiHidden="0" w:uiPriority="60" w:unhideWhenUsed="0"/>
-    <w:lsdException w:name="Light List Accent 5" w:semiHidden="0" w:uiPriority="61" w:unhideWhenUsed="0"/>
-    <w:lsdException w:name="Light Grid Accent 5" w:semiHidden="0" w:uiPriority="62" w:unhideWhenUsed="0"/>
-    <w:lsdException w:name="Medium Shading 1 Accent 5" w:semiHidden="0" w:uiPriority="63" w:unhideWhenUsed="0"/>
-    <w:lsdException w:name="Medium Shading 2 Accent 5" w:semiHidden="0" w:uiPriority="64" w:unhideWhenUsed="0"/>
-    <w:lsdException w:name="Medium List 1 Accent 5" w:semiHidden="0" w:uiPriority="65" w:unhideWhenUsed="0"/>
-    <w:lsdException w:name="Medium List 2 Accent 5" w:semiHidden="0" w:uiPriority="66" w:unhideWhenUsed="0"/>
-    <w:lsdException w:name="Medium Grid 1 Accent 5" w:semiHidden="0" w:uiPriority="67" w:unhideWhenUsed="0"/>
-    <w:lsdException w:name="Medium Grid 2 Accent 5" w:semiHidden="0" w:uiPriority="68" w:unhideWhenUsed="0"/>
-    <w:lsdException w:name="Medium Grid 3 Accent 5" w:semiHidden="0" w:uiPriority="69" w:unhideWhenUsed="0"/>
-    <w:lsdException w:name="Dark List Accent 5" w:semiHidden="0" w:uiPriority="70" w:unhideWhenUsed="0"/>
-    <w:lsdException w:name="Colorful Shading Accent 5" w:semiHidden="0" w:uiPriority="71" w:unhideWhenUsed="0"/>
-    <w:lsdException w:name="Colorful List Accent 5" w:semiHidden="0" w:uiPriority="72" w:unhideWhenUsed="0"/>
-    <w:lsdException w:name="Colorful Grid Accent 5" w:semiHidden="0" w:uiPriority="73" w:unhideWhenUsed="0"/>
-    <w:lsdException w:name="Light Shading Accent 6" w:semiHidden="0" w:uiPriority="60" w:unhideWhenUsed="0"/>
-    <w:lsdException w:name="Light List Accent 6" w:semiHidden="0" w:uiPriority="61" w:unhideWhenUsed="0"/>
-    <w:lsdException w:name="Light Grid Accent 6" w:semiHidden="0" w:uiPriority="62" w:unhideWhenUsed="0"/>
-    <w:lsdException w:name="Medium Shading 1 Accent 6" w:semiHidden="0" w:uiPriority="63" w:unhideWhenUsed="0"/>
-    <w:lsdException w:name="Medium Shading 2 Accent 6" w:semiHidden="0" w:uiPriority="64" w:unhideWhenUsed="0"/>
-    <w:lsdException w:name="Medium List 1 Accent 6" w:semiHidden="0" w:uiPriority="65" w:unhideWhenUsed="0"/>
-    <w:lsdException w:name="Medium List 2 Accent 6" w:semiHidden="0" w:uiPriority="66" w:unhideWhenUsed="0"/>
-    <w:lsdException w:name="Medium Grid 1 Accent 6" w:semiHidden="0" w:uiPriority="67" w:unhideWhenUsed="0"/>
-    <w:lsdException w:name="Medium Grid 2 Accent 6" w:semiHidden="0" w:uiPriority="68" w:unhideWhenUsed="0"/>
-    <w:lsdException w:name="Medium Grid 3 Accent 6" w:semiHidden="0" w:uiPriority="69" w:unhideWhenUsed="0"/>
-    <w:lsdException w:name="Dark List Accent 6" w:semiHidden="0" w:uiPriority="70" w:unhideWhenUsed="0"/>
-    <w:lsdException w:name="Colorful Shading Accent 6" w:semiHidden="0" w:uiPriority="71" w:unhideWhenUsed="0"/>
-    <w:lsdException w:name="Colorful List Accent 6" w:semiHidden="0" w:uiPriority="72" w:unhideWhenUsed="0"/>
-    <w:lsdException w:name="Colorful Grid Accent 6" w:semiHidden="0" w:uiPriority="73" w:unhideWhenUsed="0"/>
-    <w:lsdException w:name="Subtle Emphasis" w:semiHidden="0" w:uiPriority="19" w:unhideWhenUsed="0" w:qFormat="1"/>
-    <w:lsdException w:name="Intense Emphasis" w:semiHidden="0" w:uiPriority="21" w:unhideWhenUsed="0" w:qFormat="1"/>
-    <w:lsdException w:name="Subtle Reference" w:semiHidden="0" w:uiPriority="31" w:unhideWhenUsed="0" w:qFormat="1"/>
-    <w:lsdException w:name="Intense Reference" w:semiHidden="0" w:uiPriority="32" w:unhideWhenUsed="0" w:qFormat="1"/>
-    <w:lsdException w:name="Book Title" w:semiHidden="0" w:uiPriority="33" w:unhideWhenUsed="0" w:qFormat="1"/>
-    <w:lsdException w:name="Bibliography" w:uiPriority="37"/>
-    <w:lsdException w:name="TOC Heading" w:uiPriority="39" w:qFormat="1"/>
-  </w:latentStyles>
-  <w:style w:type="paragraph" w:default="1" w:styleId="Normal">
-    <w:name w:val="Normal"/>
-    <w:qFormat/>
-    <w:rsid w:val="004404B5"/>
-  </w:style>
-  <w:style w:type="paragraph" w:styleId="Titre1">
-    <w:name w:val="heading 1"/>
-    <w:basedOn w:val="Normal"/>
-    <w:next w:val="Normal"/>
-    <w:link w:val="Titre1Car"/>
-    <w:uiPriority w:val="9"/>
-    <w:qFormat/>
-    <w:rsid w:val="00392BA2"/>
-    <w:pPr>
-      <w:keepNext/>
-      <w:keepLines/>
-      <w:spacing w:before="240" w:after="0"/>
-      <w:outlineLvl w:val="0"/>
-    </w:pPr>
-    <w:rPr>
-      <w:rFonts w:asciiTheme="majorHAnsi" w:eastAsiaTheme="majorEastAsia" w:hAnsiTheme="majorHAnsi" w:cstheme="majorBidi"/>
-      <w:color w:val="365F91" w:themeColor="accent1" w:themeShade="BF"/>
-      <w:sz w:val="32"/>
-      <w:szCs w:val="32"/>
-    </w:rPr>
-  </w:style>
-  <w:style w:type="paragraph" w:styleId="Titre2">
-    <w:name w:val="heading 2"/>
-    <w:basedOn w:val="Normal"/>
-    <w:next w:val="Normal"/>
-    <w:link w:val="Titre2Car"/>
-    <w:uiPriority w:val="9"/>
-    <w:unhideWhenUsed/>
-    <w:qFormat/>
-    <w:rsid w:val="00B07DFD"/>
-    <w:pPr>
-      <w:keepNext/>
-      <w:keepLines/>
-      <w:spacing w:before="200" w:after="0"/>
-      <w:outlineLvl w:val="1"/>
-    </w:pPr>
-    <w:rPr>
-      <w:rFonts w:asciiTheme="majorHAnsi" w:eastAsiaTheme="majorEastAsia" w:hAnsiTheme="majorHAnsi" w:cstheme="majorBidi"/>
-      <w:b/>
-      <w:bCs/>
-      <w:color w:val="4F81BD" w:themeColor="accent1"/>
-      <w:sz w:val="26"/>
-      <w:szCs w:val="26"/>
-    </w:rPr>
-  </w:style>
-  <w:style w:type="paragraph" w:styleId="Titre3">
-    <w:name w:val="heading 3"/>
-    <w:basedOn w:val="Normal"/>
-    <w:next w:val="Normal"/>
-    <w:link w:val="Titre3Car"/>
-    <w:uiPriority w:val="9"/>
-    <w:unhideWhenUsed/>
-    <w:qFormat/>
-    <w:rsid w:val="004404B5"/>
-    <w:pPr>
-      <w:keepNext/>
-      <w:keepLines/>
-      <w:spacing w:before="200" w:after="0"/>
-      <w:outlineLvl w:val="2"/>
-    </w:pPr>
-    <w:rPr>
-      <w:rFonts w:eastAsiaTheme="majorEastAsia" w:cstheme="majorBidi"/>
-      <w:b/>
-      <w:bCs/>
-      <w:color w:val="000000" w:themeColor="text1"/>
-    </w:rPr>
-  </w:style>
-  <w:style w:type="character" w:default="1" w:styleId="Policepardfaut">
-    <w:name w:val="Default Paragraph Font"/>
-    <w:uiPriority w:val="1"/>
-    <w:semiHidden/>
-    <w:unhideWhenUsed/>
-  </w:style>
-  <w:style w:type="table" w:default="1" w:styleId="TableauNormal">
-    <w:name w:val="Normal Table"/>
-    <w:uiPriority w:val="99"/>
-    <w:semiHidden/>
-    <w:unhideWhenUsed/>
-    <w:tblPr>
-      <w:tblInd w:w="0" w:type="dxa"/>
-      <w:tblCellMar>
-        <w:top w:w="0" w:type="dxa"/>
-        <w:left w:w="108" w:type="dxa"/>
-        <w:bottom w:w="0" w:type="dxa"/>
-        <w:right w:w="108" w:type="dxa"/>
-      </w:tblCellMar>
-    </w:tblPr>
-  </w:style>
-  <w:style w:type="numbering" w:default="1" w:styleId="Aucuneliste">
-    <w:name w:val="No List"/>
-    <w:uiPriority w:val="99"/>
-    <w:semiHidden/>
-    <w:unhideWhenUsed/>
-  </w:style>
-  <w:style w:type="character" w:customStyle="1" w:styleId="Titre3Car">
-    <w:name w:val="Titre 3 Car"/>
-    <w:basedOn w:val="Policepardfaut"/>
-    <w:link w:val="Titre3"/>
-    <w:uiPriority w:val="9"/>
-    <w:rsid w:val="004404B5"/>
-    <w:rPr>
-      <w:rFonts w:eastAsiaTheme="majorEastAsia" w:cstheme="majorBidi"/>
-      <w:b/>
-      <w:bCs/>
-      <w:color w:val="000000" w:themeColor="text1"/>
-    </w:rPr>
-  </w:style>
-  <w:style w:type="paragraph" w:styleId="Paragraphedeliste">
-    <w:name w:val="List Paragraph"/>
-    <w:basedOn w:val="Normal"/>
-    <w:uiPriority w:val="34"/>
-    <w:qFormat/>
-    <w:rsid w:val="004404B5"/>
-    <w:pPr>
-      <w:ind w:left="720"/>
-      <w:contextualSpacing/>
-    </w:pPr>
-  </w:style>
-  <w:style w:type="table" w:styleId="Grilledutableau">
-    <w:name w:val="Table Grid"/>
-    <w:basedOn w:val="TableauNormal"/>
-    <w:uiPriority w:val="59"/>
-    <w:rsid w:val="004404B5"/>
-    <w:pPr>
-      <w:spacing w:after="0" w:line="240" w:lineRule="auto"/>
-    </w:pPr>
-    <w:tblPr>
-      <w:tblBorders>
-        <w:top w:val="single" w:sz="4" w:space="0" w:color="auto"/>
-        <w:left w:val="single" w:sz="4" w:space="0" w:color="auto"/>
-        <w:bottom w:val="single" w:sz="4" w:space="0" w:color="auto"/>
-        <w:right w:val="single" w:sz="4" w:space="0" w:color="auto"/>
-        <w:insideH w:val="single" w:sz="4" w:space="0" w:color="auto"/>
-        <w:insideV w:val="single" w:sz="4" w:space="0" w:color="auto"/>
-      </w:tblBorders>
-    </w:tblPr>
-  </w:style>
-  <w:style w:type="character" w:customStyle="1" w:styleId="Titre1Car">
-    <w:name w:val="Titre 1 Car"/>
-    <w:basedOn w:val="Policepardfaut"/>
-    <w:link w:val="Titre1"/>
-    <w:uiPriority w:val="9"/>
-    <w:rsid w:val="00392BA2"/>
-    <w:rPr>
-      <w:rFonts w:asciiTheme="majorHAnsi" w:eastAsiaTheme="majorEastAsia" w:hAnsiTheme="majorHAnsi" w:cstheme="majorBidi"/>
-      <w:color w:val="365F91" w:themeColor="accent1" w:themeShade="BF"/>
-      <w:sz w:val="32"/>
-      <w:szCs w:val="32"/>
-    </w:rPr>
-  </w:style>
-  <w:style w:type="paragraph" w:styleId="En-tte">
-    <w:name w:val="header"/>
-    <w:basedOn w:val="Normal"/>
-    <w:link w:val="En-tteCar"/>
-    <w:uiPriority w:val="99"/>
-    <w:unhideWhenUsed/>
-    <w:rsid w:val="00EE5F9C"/>
-    <w:pPr>
-      <w:tabs>
-        <w:tab w:val="center" w:pos="4536"/>
-        <w:tab w:val="right" w:pos="9072"/>
-      </w:tabs>
-      <w:spacing w:after="0" w:line="240" w:lineRule="auto"/>
-    </w:pPr>
-  </w:style>
-  <w:style w:type="character" w:customStyle="1" w:styleId="En-tteCar">
-    <w:name w:val="En-tête Car"/>
-    <w:basedOn w:val="Policepardfaut"/>
-    <w:link w:val="En-tte"/>
-    <w:uiPriority w:val="99"/>
-    <w:rsid w:val="00EE5F9C"/>
-  </w:style>
-  <w:style w:type="paragraph" w:styleId="Pieddepage">
-    <w:name w:val="footer"/>
-    <w:basedOn w:val="Normal"/>
-    <w:link w:val="PieddepageCar"/>
-    <w:uiPriority w:val="4"/>
-    <w:unhideWhenUsed/>
-    <w:qFormat/>
-    <w:rsid w:val="00EE5F9C"/>
-    <w:pPr>
-      <w:tabs>
-        <w:tab w:val="center" w:pos="4536"/>
-        <w:tab w:val="right" w:pos="9072"/>
-      </w:tabs>
-      <w:spacing w:after="0" w:line="240" w:lineRule="auto"/>
-    </w:pPr>
-  </w:style>
-  <w:style w:type="character" w:customStyle="1" w:styleId="PieddepageCar">
-    <w:name w:val="Pied de page Car"/>
-    <w:basedOn w:val="Policepardfaut"/>
-    <w:link w:val="Pieddepage"/>
-    <w:uiPriority w:val="4"/>
-    <w:rsid w:val="00EE5F9C"/>
-  </w:style>
-  <w:style w:type="paragraph" w:styleId="Titre">
-    <w:name w:val="Title"/>
-    <w:basedOn w:val="Normal"/>
-    <w:next w:val="Normal"/>
-    <w:link w:val="TitreCar"/>
-    <w:uiPriority w:val="10"/>
-    <w:qFormat/>
-    <w:rsid w:val="00EE5F9C"/>
-    <w:pPr>
-      <w:spacing w:after="0" w:line="240" w:lineRule="auto"/>
-      <w:contextualSpacing/>
-      <w:jc w:val="center"/>
-    </w:pPr>
-    <w:rPr>
-      <w:rFonts w:asciiTheme="majorHAnsi" w:eastAsiaTheme="majorEastAsia" w:hAnsiTheme="majorHAnsi" w:cstheme="majorBidi"/>
-      <w:spacing w:val="-10"/>
-      <w:kern w:val="28"/>
-      <w:sz w:val="56"/>
-      <w:szCs w:val="56"/>
-    </w:rPr>
-  </w:style>
-  <w:style w:type="character" w:customStyle="1" w:styleId="TitreCar">
-    <w:name w:val="Titre Car"/>
-    <w:basedOn w:val="Policepardfaut"/>
-    <w:link w:val="Titre"/>
-    <w:uiPriority w:val="10"/>
-    <w:rsid w:val="00EE5F9C"/>
-    <w:rPr>
-      <w:rFonts w:asciiTheme="majorHAnsi" w:eastAsiaTheme="majorEastAsia" w:hAnsiTheme="majorHAnsi" w:cstheme="majorBidi"/>
-      <w:spacing w:val="-10"/>
-      <w:kern w:val="28"/>
-      <w:sz w:val="56"/>
-      <w:szCs w:val="56"/>
-    </w:rPr>
-  </w:style>
-  <w:style w:type="character" w:customStyle="1" w:styleId="Titre2Car">
-    <w:name w:val="Titre 2 Car"/>
-    <w:basedOn w:val="Policepardfaut"/>
-    <w:link w:val="Titre2"/>
-    <w:uiPriority w:val="9"/>
-    <w:rsid w:val="00B07DFD"/>
-    <w:rPr>
-      <w:rFonts w:asciiTheme="majorHAnsi" w:eastAsiaTheme="majorEastAsia" w:hAnsiTheme="majorHAnsi" w:cstheme="majorBidi"/>
-      <w:b/>
-      <w:bCs/>
-      <w:color w:val="4F81BD" w:themeColor="accent1"/>
-      <w:sz w:val="26"/>
-      <w:szCs w:val="26"/>
-    </w:rPr>
-  </w:style>
-</w:styles>
-</file>
-
-<file path=word/stylesWithEffects.xml><?xml version="1.0" encoding="utf-8"?>
-<w:styles xmlns:wpc="http://schemas.microsoft.com/office/word/2010/wordprocessingCanvas" xmlns:mc="http://schemas.openxmlformats.org/markup-compatibility/2006" xmlns:o="urn:schemas-microsoft-com:office:office" xmlns:r="http://schemas.openxmlformats.org/officeDocument/2006/relationships" xmlns:m="http://schemas.openxmlformats.org/officeDocument/2006/math" xmlns:v="urn:schemas-microsoft-com:vml" xmlns:wp14="http://schemas.microsoft.com/office/word/2010/wordprocessingDrawing" xmlns:wp="http://schemas.openxmlformats.org/drawingml/2006/wordprocessingDrawing" xmlns:w10="urn:schemas-microsoft-com:office:word" xmlns:w="http://schemas.openxmlformats.org/wordprocessingml/2006/main" xmlns:w14="http://schemas.microsoft.com/office/word/2010/wordml" xmlns:wpg="http://schemas.microsoft.com/office/word/2010/wordprocessingGroup" xmlns:wpi="http://schemas.microsoft.com/office/word/2010/wordprocessingInk" xmlns:wne="http://schemas.microsoft.com/office/word/2006/wordml" xmlns:wps="http://schemas.microsoft.com/office/word/2010/wordprocessingShape" mc:Ignorable="w14 wp14">
-  <w:docDefaults>
-    <w:rPrDefault>
-      <w:rPr>
-        <w:rFonts w:asciiTheme="minorHAnsi" w:eastAsiaTheme="minorHAnsi" w:hAnsiTheme="minorHAnsi" w:cstheme="minorBidi"/>
-        <w:sz w:val="22"/>
-        <w:szCs w:val="22"/>
-        <w:lang w:val="fr-CH" w:eastAsia="en-US" w:bidi="ar-SA"/>
-      </w:rPr>
-    </w:rPrDefault>
-    <w:pPrDefault>
-      <w:pPr>
-        <w:spacing w:after="200" w:line="276" w:lineRule="auto"/>
-      </w:pPr>
-    </w:pPrDefault>
-  </w:docDefaults>
-  <w:latentStyles w:defLockedState="0" w:defUIPriority="99" w:defSemiHidden="1" w:defUnhideWhenUsed="1" w:defQFormat="0" w:count="267">
-    <w:lsdException w:name="Normal" w:semiHidden="0" w:uiPriority="0" w:unhideWhenUsed="0" w:qFormat="1"/>
-    <w:lsdException w:name="heading 1" w:semiHidden="0" w:uiPriority="9" w:unhideWhenUsed="0" w:qFormat="1"/>
-    <w:lsdException w:name="heading 2" w:uiPriority="9" w:qFormat="1"/>
-    <w:lsdException w:name="heading 3" w:uiPriority="9" w:qFormat="1"/>
-    <w:lsdException w:name="heading 4" w:uiPriority="9" w:qFormat="1"/>
-    <w:lsdException w:name="heading 5" w:uiPriority="9" w:qFormat="1"/>
-    <w:lsdException w:name="heading 6" w:uiPriority="9" w:qFormat="1"/>
-    <w:lsdException w:name="heading 7" w:uiPriority="9" w:qFormat="1"/>
-    <w:lsdException w:name="heading 8" w:uiPriority="9" w:qFormat="1"/>
-    <w:lsdException w:name="heading 9" w:uiPriority="9" w:qFormat="1"/>
-    <w:lsdException w:name="toc 1" w:uiPriority="39"/>
-    <w:lsdException w:name="toc 2" w:uiPriority="39"/>
-    <w:lsdException w:name="toc 3" w:uiPriority="39"/>
-    <w:lsdException w:name="toc 4" w:uiPriority="39"/>
-    <w:lsdException w:name="toc 5" w:uiPriority="39"/>
-    <w:lsdException w:name="toc 6" w:uiPriority="39"/>
-    <w:lsdException w:name="toc 7" w:uiPriority="39"/>
-    <w:lsdException w:name="toc 8" w:uiPriority="39"/>
-    <w:lsdException w:name="toc 9" w:uiPriority="39"/>
-    <w:lsdException w:name="footer" w:uiPriority="4" w:qFormat="1"/>
-    <w:lsdException w:name="caption" w:uiPriority="35" w:qFormat="1"/>
-    <w:lsdException w:name="Title" w:semiHidden="0" w:uiPriority="10" w:unhideWhenUsed="0" w:qFormat="1"/>
-    <w:lsdException w:name="Default Paragraph Font" w:uiPriority="1"/>
-    <w:lsdException w:name="Subtitle" w:semiHidden="0" w:uiPriority="11" w:unhideWhenUsed="0" w:qFormat="1"/>
-    <w:lsdException w:name="Strong" w:semiHidden="0" w:uiPriority="22" w:unhideWhenUsed="0" w:qFormat="1"/>
-    <w:lsdException w:name="Emphasis" w:semiHidden="0" w:uiPriority="20" w:unhideWhenUsed="0" w:qFormat="1"/>
-    <w:lsdException w:name="Table Grid" w:semiHidden="0" w:uiPriority="59" w:unhideWhenUsed="0"/>
-    <w:lsdException w:name="Placeholder Text" w:unhideWhenUsed="0"/>
-    <w:lsdException w:name="No Spacing" w:semiHidden="0" w:uiPriority="1" w:unhideWhenUsed="0" w:qFormat="1"/>
-    <w:lsdException w:name="Light Shading" w:semiHidden="0" w:uiPriority="60" w:unhideWhenUsed="0"/>
-    <w:lsdException w:name="Light List" w:semiHidden="0" w:uiPriority="61" w:unhideWhenUsed="0"/>
-    <w:lsdException w:name="Light Grid" w:semiHidden="0" w:uiPriority="62" w:unhideWhenUsed="0"/>
-    <w:lsdException w:name="Medium Shading 1" w:semiHidden="0" w:uiPriority="63" w:unhideWhenUsed="0"/>
-    <w:lsdException w:name="Medium Shading 2" w:semiHidden="0" w:uiPriority="64" w:unhideWhenUsed="0"/>
-    <w:lsdException w:name="Medium List 1" w:semiHidden="0" w:uiPriority="65" w:unhideWhenUsed="0"/>
-    <w:lsdException w:name="Medium List 2" w:semiHidden="0" w:uiPriority="66" w:unhideWhenUsed="0"/>
-    <w:lsdException w:name="Medium Grid 1" w:semiHidden="0" w:uiPriority="67" w:unhideWhenUsed="0"/>
-    <w:lsdException w:name="Medium Grid 2" w:semiHidden="0" w:uiPriority="68" w:unhideWhenUsed="0"/>
-    <w:lsdException w:name="Medium Grid 3" w:semiHidden="0" w:uiPriority="69" w:unhideWhenUsed="0"/>
-    <w:lsdException w:name="Dark List" w:semiHidden="0" w:uiPriority="70" w:unhideWhenUsed="0"/>
-    <w:lsdException w:name="Colorful Shading" w:semiHidden="0" w:uiPriority="71" w:unhideWhenUsed="0"/>
-    <w:lsdException w:name="Colorful List" w:semiHidden="0" w:uiPriority="72" w:unhideWhenUsed="0"/>
-    <w:lsdException w:name="Colorful Grid" w:semiHidden="0" w:uiPriority="73" w:unhideWhenUsed="0"/>
-    <w:lsdException w:name="Light Shading Accent 1" w:semiHidden="0" w:uiPriority="60" w:unhideWhenUsed="0"/>
-    <w:lsdException w:name="Light List Accent 1" w:semiHidden="0" w:uiPriority="61" w:unhideWhenUsed="0"/>
-    <w:lsdException w:name="Light Grid Accent 1" w:semiHidden="0" w:uiPriority="62" w:unhideWhenUsed="0"/>
-    <w:lsdException w:name="Medium Shading 1 Accent 1" w:semiHidden="0" w:uiPriority="63" w:unhideWhenUsed="0"/>
-    <w:lsdException w:name="Medium Shading 2 Accent 1" w:semiHidden="0" w:uiPriority="64" w:unhideWhenUsed="0"/>
-    <w:lsdException w:name="Medium List 1 Accent 1" w:semiHidden="0" w:uiPriority="65" w:unhideWhenUsed="0"/>
-    <w:lsdException w:name="Revision" w:unhideWhenUsed="0"/>
-    <w:lsdException w:name="List Paragraph" w:semiHidden="0" w:uiPriority="34" w:unhideWhenUsed="0" w:qFormat="1"/>
-    <w:lsdException w:name="Quote" w:semiHidden="0" w:uiPriority="29" w:unhideWhenUsed="0" w:qFormat="1"/>
-    <w:lsdException w:name="Intense Quote" w:semiHidden="0" w:uiPriority="30" w:unhideWhenUsed="0" w:qFormat="1"/>
-    <w:lsdException w:name="Medium List 2 Accent 1" w:semiHidden="0" w:uiPriority="66" w:unhideWhenUsed="0"/>
-    <w:lsdException w:name="Medium Grid 1 Accent 1" w:semiHidden="0" w:uiPriority="67" w:unhideWhenUsed="0"/>
-    <w:lsdException w:name="Medium Grid 2 Accent 1" w:semiHidden="0" w:uiPriority="68" w:unhideWhenUsed="0"/>
-    <w:lsdException w:name="Medium Grid 3 Accent 1" w:semiHidden="0" w:uiPriority="69" w:unhideWhenUsed="0"/>
-    <w:lsdException w:name="Dark List Accent 1" w:semiHidden="0" w:uiPriority="70" w:unhideWhenUsed="0"/>
-    <w:lsdException w:name="Colorful Shading Accent 1" w:semiHidden="0" w:uiPriority="71" w:unhideWhenUsed="0"/>
-    <w:lsdException w:name="Colorful List Accent 1" w:semiHidden="0" w:uiPriority="72" w:unhideWhenUsed="0"/>
-    <w:lsdException w:name="Colorful Grid Accent 1" w:semiHidden="0" w:uiPriority="73" w:unhideWhenUsed="0"/>
-    <w:lsdException w:name="Light Shading Accent 2" w:semiHidden="0" w:uiPriority="60" w:unhideWhenUsed="0"/>
-    <w:lsdException w:name="Light List Accent 2" w:semiHidden="0" w:uiPriority="61" w:unhideWhenUsed="0"/>
-    <w:lsdException w:name="Light Grid Accent 2" w:semiHidden="0" w:uiPriority="62" w:unhideWhenUsed="0"/>
-    <w:lsdException w:name="Medium Shading 1 Accent 2" w:semiHidden="0" w:uiPriority="63" w:unhideWhenUsed="0"/>
-    <w:lsdException w:name="Medium Shading 2 Accent 2" w:semiHidden="0" w:uiPriority="64" w:unhideWhenUsed="0"/>
-    <w:lsdException w:name="Medium List 1 Accent 2" w:semiHidden="0" w:uiPriority="65" w:unhideWhenUsed="0"/>
-    <w:lsdException w:name="Medium List 2 Accent 2" w:semiHidden="0" w:uiPriority="66" w:unhideWhenUsed="0"/>
-    <w:lsdException w:name="Medium Grid 1 Accent 2" w:semiHidden="0" w:uiPriority="67" w:unhideWhenUsed="0"/>
-    <w:lsdException w:name="Medium Grid 2 Accent 2" w:semiHidden="0" w:uiPriority="68" w:unhideWhenUsed="0"/>
-    <w:lsdException w:name="Medium Grid 3 Accent 2" w:semiHidden="0" w:uiPriority="69" w:unhideWhenUsed="0"/>
-    <w:lsdException w:name="Dark List Accent 2" w:semiHidden="0" w:uiPriority="70" w:unhideWhenUsed="0"/>
-    <w:lsdException w:name="Colorful Shading Accent 2" w:semiHidden="0" w:uiPriority="71" w:unhideWhenUsed="0"/>
-    <w:lsdException w:name="Colorful List Accent 2" w:semiHidden="0" w:uiPriority="72" w:unhideWhenUsed="0"/>
-    <w:lsdException w:name="Colorful Grid Accent 2" w:semiHidden="0" w:uiPriority="73" w:unhideWhenUsed="0"/>
-    <w:lsdException w:name="Light Shading Accent 3" w:semiHidden="0" w:uiPriority="60" w:unhideWhenUsed="0"/>
-    <w:lsdException w:name="Light List Accent 3" w:semiHidden="0" w:uiPriority="61" w:unhideWhenUsed="0"/>
-    <w:lsdException w:name="Light Grid Accent 3" w:semiHidden="0" w:uiPriority="62" w:unhideWhenUsed="0"/>
-    <w:lsdException w:name="Medium Shading 1 Accent 3" w:semiHidden="0" w:uiPriority="63" w:unhideWhenUsed="0"/>
-    <w:lsdException w:name="Medium Shading 2 Accent 3" w:semiHidden="0" w:uiPriority="64" w:unhideWhenUsed="0"/>
-    <w:lsdException w:name="Medium List 1 Accent 3" w:semiHidden="0" w:uiPriority="65" w:unhideWhenUsed="0"/>
-    <w:lsdException w:name="Medium List 2 Accent 3" w:semiHidden="0" w:uiPriority="66" w:unhideWhenUsed="0"/>
-    <w:lsdException w:name="Medium Grid 1 Accent 3" w:semiHidden="0" w:uiPriority="67" w:unhideWhenUsed="0"/>
-    <w:lsdException w:name="Medium Grid 2 Accent 3" w:semiHidden="0" w:uiPriority="68" w:unhideWhenUsed="0"/>
-    <w:lsdException w:name="Medium Grid 3 Accent 3" w:semiHidden="0" w:uiPriority="69" w:unhideWhenUsed="0"/>
-    <w:lsdException w:name="Dark List Accent 3" w:semiHidden="0" w:uiPriority="70" w:unhideWhenUsed="0"/>
-    <w:lsdException w:name="Colorful Shading Accent 3" w:semiHidden="0" w:uiPriority="71" w:unhideWhenUsed="0"/>
-    <w:lsdException w:name="Colorful List Accent 3" w:semiHidden="0" w:uiPriority="72" w:unhideWhenUsed="0"/>
-    <w:lsdException w:name="Colorful Grid Accent 3" w:semiHidden="0" w:uiPriority="73" w:unhideWhenUsed="0"/>
-    <w:lsdException w:name="Light Shading Accent 4" w:semiHidden="0" w:uiPriority="60" w:unhideWhenUsed="0"/>
-    <w:lsdException w:name="Light List Accent 4" w:semiHidden="0" w:uiPriority="61" w:unhideWhenUsed="0"/>
-    <w:lsdException w:name="Light Grid Accent 4" w:semiHidden="0" w:uiPriority="62" w:unhideWhenUsed="0"/>
-    <w:lsdException w:name="Medium Shading 1 Accent 4" w:semiHidden="0" w:uiPriority="63" w:unhideWhenUsed="0"/>
-    <w:lsdException w:name="Medium Shading 2 Accent 4" w:semiHidden="0" w:uiPriority="64" w:unhideWhenUsed="0"/>
-    <w:lsdException w:name="Medium List 1 Accent 4" w:semiHidden="0" w:uiPriority="65" w:unhideWhenUsed="0"/>
-    <w:lsdException w:name="Medium List 2 Accent 4" w:semiHidden="0" w:uiPriority="66" w:unhideWhenUsed="0"/>
-    <w:lsdException w:name="Medium Grid 1 Accent 4" w:semiHidden="0" w:uiPriority="67" w:unhideWhenUsed="0"/>
-    <w:lsdException w:name="Medium Grid 2 Accent 4" w:semiHidden="0" w:uiPriority="68" w:unhideWhenUsed="0"/>
-    <w:lsdException w:name="Medium Grid 3 Accent 4" w:semiHidden="0" w:uiPriority="69" w:unhideWhenUsed="0"/>
-    <w:lsdException w:name="Dark List Accent 4" w:semiHidden="0" w:uiPriority="70" w:unhideWhenUsed="0"/>
-    <w:lsdException w:name="Colorful Shading Accent 4" w:semiHidden="0" w:uiPriority="71" w:unhideWhenUsed="0"/>
-    <w:lsdException w:name="Colorful List Accent 4" w:semiHidden="0" w:uiPriority="72" w:unhideWhenUsed="0"/>
-    <w:lsdException w:name="Colorful Grid Accent 4" w:semiHidden="0" w:uiPriority="73" w:unhideWhenUsed="0"/>
-    <w:lsdException w:name="Light Shading Accent 5" w:semiHidden="0" w:uiPriority="60" w:unhideWhenUsed="0"/>
-    <w:lsdException w:name="Light List Accent 5" w:semiHidden="0" w:uiPriority="61" w:unhideWhenUsed="0"/>
-    <w:lsdException w:name="Light Grid Accent 5" w:semiHidden="0" w:uiPriority="62" w:unhideWhenUsed="0"/>
-    <w:lsdException w:name="Medium Shading 1 Accent 5" w:semiHidden="0" w:uiPriority="63" w:unhideWhenUsed="0"/>
-    <w:lsdException w:name="Medium Shading 2 Accent 5" w:semiHidden="0" w:uiPriority="64" w:unhideWhenUsed="0"/>
-    <w:lsdException w:name="Medium List 1 Accent 5" w:semiHidden="0" w:uiPriority="65" w:unhideWhenUsed="0"/>
-    <w:lsdException w:name="Medium List 2 Accent 5" w:semiHidden="0" w:uiPriority="66" w:unhideWhenUsed="0"/>
-    <w:lsdException w:name="Medium Grid 1 Accent 5" w:semiHidden="0" w:uiPriority="67" w:unhideWhenUsed="0"/>
-    <w:lsdException w:name="Medium Grid 2 Accent 5" w:semiHidden="0" w:uiPriority="68" w:unhideWhenUsed="0"/>
-    <w:lsdException w:name="Medium Grid 3 Accent 5" w:semiHidden="0" w:uiPriority="69" w:unhideWhenUsed="0"/>
-    <w:lsdException w:name="Dark List Accent 5" w:semiHidden="0" w:uiPriority="70" w:unhideWhenUsed="0"/>
-    <w:lsdException w:name="Colorful Shading Accent 5" w:semiHidden="0" w:uiPriority="71" w:unhideWhenUsed="0"/>
-    <w:lsdException w:name="Colorful List Accent 5" w:semiHidden="0" w:uiPriority="72" w:unhideWhenUsed="0"/>
-    <w:lsdException w:name="Colorful Grid Accent 5" w:semiHidden="0" w:uiPriority="73" w:unhideWhenUsed="0"/>
-    <w:lsdException w:name="Light Shading Accent 6" w:semiHidden="0" w:uiPriority="60" w:unhideWhenUsed="0"/>
-    <w:lsdException w:name="Light List Accent 6" w:semiHidden="0" w:uiPriority="61" w:unhideWhenUsed="0"/>
-    <w:lsdException w:name="Light Grid Accent 6" w:semiHidden="0" w:uiPriority="62" w:unhideWhenUsed="0"/>
-    <w:lsdException w:name="Medium Shading 1 Accent 6" w:semiHidden="0" w:uiPriority="63" w:unhideWhenUsed="0"/>
-    <w:lsdException w:name="Medium Shading 2 Accent 6" w:semiHidden="0" w:uiPriority="64" w:unhideWhenUsed="0"/>
-    <w:lsdException w:name="Medium List 1 Accent 6" w:semiHidden="0" w:uiPriority="65" w:unhideWhenUsed="0"/>
-    <w:lsdException w:name="Medium List 2 Accent 6" w:semiHidden="0" w:uiPriority="66" w:unhideWhenUsed="0"/>
-    <w:lsdException w:name="Medium Grid 1 Accent 6" w:semiHidden="0" w:uiPriority="67" w:unhideWhenUsed="0"/>
-    <w:lsdException w:name="Medium Grid 2 Accent 6" w:semiHidden="0" w:uiPriority="68" w:unhideWhenUsed="0"/>
-    <w:lsdException w:name="Medium Grid 3 Accent 6" w:semiHidden="0" w:uiPriority="69" w:unhideWhenUsed="0"/>
-    <w:lsdException w:name="Dark List Accent 6" w:semiHidden="0" w:uiPriority="70" w:unhideWhenUsed="0"/>
-    <w:lsdException w:name="Colorful Shading Accent 6" w:semiHidden="0" w:uiPriority="71" w:unhideWhenUsed="0"/>
-    <w:lsdException w:name="Colorful List Accent 6" w:semiHidden="0" w:uiPriority="72" w:unhideWhenUsed="0"/>
-    <w:lsdException w:name="Colorful Grid Accent 6" w:semiHidden="0" w:uiPriority="73" w:unhideWhenUsed="0"/>
-    <w:lsdException w:name="Subtle Emphasis" w:semiHidden="0" w:uiPriority="19" w:unhideWhenUsed="0" w:qFormat="1"/>
-    <w:lsdException w:name="Intense Emphasis" w:semiHidden="0" w:uiPriority="21" w:unhideWhenUsed="0" w:qFormat="1"/>
-    <w:lsdException w:name="Subtle Reference" w:semiHidden="0" w:uiPriority="31" w:unhideWhenUsed="0" w:qFormat="1"/>
-    <w:lsdException w:name="Intense Reference" w:semiHidden="0" w:uiPriority="32" w:unhideWhenUsed="0" w:qFormat="1"/>
-    <w:lsdException w:name="Book Title" w:semiHidden="0" w:uiPriority="33" w:unhideWhenUsed="0" w:qFormat="1"/>
-    <w:lsdException w:name="Bibliography" w:uiPriority="37"/>
-    <w:lsdException w:name="TOC Heading" w:uiPriority="39" w:qFormat="1"/>
+  <w:latentStyles w:defLockedState="0" w:defUIPriority="99" w:defSemiHidden="0" w:defUnhideWhenUsed="0" w:defQFormat="0" w:count="371">
+    <w:lsdException w:name="Normal" w:uiPriority="0" w:qFormat="1"/>
+    <w:lsdException w:name="heading 1" w:uiPriority="9" w:qFormat="1"/>
+    <w:lsdException w:name="heading 2" w:semiHidden="1" w:uiPriority="9" w:unhideWhenUsed="1" w:qFormat="1"/>
+    <w:lsdException w:name="heading 3" w:semiHidden="1" w:uiPriority="9" w:unhideWhenUsed="1" w:qFormat="1"/>
+    <w:lsdException w:name="heading 4" w:semiHidden="1" w:uiPriority="9" w:unhideWhenUsed="1" w:qFormat="1"/>
+    <w:lsdException w:name="heading 5" w:semiHidden="1" w:uiPriority="9" w:unhideWhenUsed="1" w:qFormat="1"/>
+    <w:lsdException w:name="heading 6" w:semiHidden="1" w:uiPriority="9" w:unhideWhenUsed="1" w:qFormat="1"/>
+    <w:lsdException w:name="heading 7" w:semiHidden="1" w:uiPriority="9" w:unhideWhenUsed="1" w:qFormat="1"/>
+    <w:lsdException w:name="heading 8" w:semiHidden="1" w:uiPriority="9" w:unhideWhenUsed="1" w:qFormat="1"/>
+    <w:lsdException w:name="heading 9" w:semiHidden="1" w:uiPriority="9" w:unhideWhenUsed="1" w:qFormat="1"/>
+    <w:lsdException w:name="index 1" w:semiHidden="1" w:unhideWhenUsed="1"/>
+    <w:lsdException w:name="index 2" w:semiHidden="1" w:unhideWhenUsed="1"/>
+    <w:lsdException w:name="index 3" w:semiHidden="1" w:unhideWhenUsed="1"/>
+    <w:lsdException w:name="index 4" w:semiHidden="1" w:unhideWhenUsed="1"/>
+    <w:lsdException w:name="index 5" w:semiHidden="1" w:unhideWhenUsed="1"/>
+    <w:lsdException w:name="index 6" w:semiHidden="1" w:unhideWhenUsed="1"/>
+    <w:lsdException w:name="index 7" w:semiHidden="1" w:unhideWhenUsed="1"/>
+    <w:lsdException w:name="index 8" w:semiHidden="1" w:unhideWhenUsed="1"/>
+    <w:lsdException w:name="index 9" w:semiHidden="1" w:unhideWhenUsed="1"/>
+    <w:lsdException w:name="toc 1" w:semiHidden="1" w:uiPriority="39" w:unhideWhenUsed="1"/>
+    <w:lsdException w:name="toc 2" w:semiHidden="1" w:uiPriority="39" w:unhideWhenUsed="1"/>
+    <w:lsdException w:name="toc 3" w:semiHidden="1" w:uiPriority="39" w:unhideWhenUsed="1"/>
+    <w:lsdException w:name="toc 4" w:semiHidden="1" w:uiPriority="39" w:unhideWhenUsed="1"/>
+    <w:lsdException w:name="toc 5" w:semiHidden="1" w:uiPriority="39" w:unhideWhenUsed="1"/>
+    <w:lsdException w:name="toc 6" w:semiHidden="1" w:uiPriority="39" w:unhideWhenUsed="1"/>
+    <w:lsdException w:name="toc 7" w:semiHidden="1" w:uiPriority="39" w:unhideWhenUsed="1"/>
+    <w:lsdException w:name="toc 8" w:semiHidden="1" w:uiPriority="39" w:unhideWhenUsed="1"/>
+    <w:lsdException w:name="toc 9" w:semiHidden="1" w:uiPriority="39" w:unhideWhenUsed="1"/>
+    <w:lsdException w:name="Normal Indent" w:semiHidden="1" w:unhideWhenUsed="1"/>
+    <w:lsdException w:name="footnote text" w:semiHidden="1" w:unhideWhenUsed="1"/>
+    <w:lsdException w:name="annotation text" w:semiHidden="1" w:unhideWhenUsed="1"/>
+    <w:lsdException w:name="header" w:semiHidden="1" w:unhideWhenUsed="1"/>
+    <w:lsdException w:name="footer" w:semiHidden="1" w:uiPriority="4" w:unhideWhenUsed="1" w:qFormat="1"/>
+    <w:lsdException w:name="index heading" w:semiHidden="1" w:unhideWhenUsed="1"/>
+    <w:lsdException w:name="caption" w:semiHidden="1" w:uiPriority="35" w:unhideWhenUsed="1" w:qFormat="1"/>
+    <w:lsdException w:name="table of figures" w:semiHidden="1" w:unhideWhenUsed="1"/>
+    <w:lsdException w:name="envelope address" w:semiHidden="1" w:unhideWhenUsed="1"/>
+    <w:lsdException w:name="envelope return" w:semiHidden="1" w:unhideWhenUsed="1"/>
+    <w:lsdException w:name="footnote reference" w:semiHidden="1" w:unhideWhenUsed="1"/>
+    <w:lsdException w:name="annotation reference" w:semiHidden="1" w:unhideWhenUsed="1"/>
+    <w:lsdException w:name="line number" w:semiHidden="1" w:unhideWhenUsed="1"/>
+    <w:lsdException w:name="page number" w:semiHidden="1" w:unhideWhenUsed="1"/>
+    <w:lsdException w:name="endnote reference" w:semiHidden="1" w:unhideWhenUsed="1"/>
+    <w:lsdException w:name="endnote text" w:semiHidden="1" w:unhideWhenUsed="1"/>
+    <w:lsdException w:name="table of authorities" w:semiHidden="1" w:unhideWhenUsed="1"/>
+    <w:lsdException w:name="macro" w:semiHidden="1" w:unhideWhenUsed="1"/>
+    <w:lsdException w:name="toa heading" w:semiHidden="1" w:unhideWhenUsed="1"/>
+    <w:lsdException w:name="List" w:semiHidden="1" w:unhideWhenUsed="1"/>
+    <w:lsdException w:name="List Bullet" w:semiHidden="1" w:unhideWhenUsed="1"/>
+    <w:lsdException w:name="List Number" w:semiHidden="1" w:unhideWhenUsed="1"/>
+    <w:lsdException w:name="List 2" w:semiHidden="1" w:unhideWhenUsed="1"/>
+    <w:lsdException w:name="List 3" w:semiHidden="1" w:unhideWhenUsed="1"/>
+    <w:lsdException w:name="List 4" w:semiHidden="1" w:unhideWhenUsed="1"/>
+    <w:lsdException w:name="List 5" w:semiHidden="1" w:unhideWhenUsed="1"/>
+    <w:lsdException w:name="List Bullet 2" w:semiHidden="1" w:unhideWhenUsed="1"/>
+    <w:lsdException w:name="List Bullet 3" w:semiHidden="1" w:unhideWhenUsed="1"/>
+    <w:lsdException w:name="List Bullet 4" w:semiHidden="1" w:unhideWhenUsed="1"/>
+    <w:lsdException w:name="List Bullet 5" w:semiHidden="1" w:unhideWhenUsed="1"/>
+    <w:lsdException w:name="List Number 2" w:semiHidden="1" w:unhideWhenUsed="1"/>
+    <w:lsdException w:name="List Number 3" w:semiHidden="1" w:unhideWhenUsed="1"/>
+    <w:lsdException w:name="List Number 4" w:semiHidden="1" w:unhideWhenUsed="1"/>
+    <w:lsdException w:name="List Number 5" w:semiHidden="1" w:unhideWhenUsed="1"/>
+    <w:lsdException w:name="Title" w:uiPriority="10" w:qFormat="1"/>
+    <w:lsdException w:name="Closing" w:semiHidden="1" w:unhideWhenUsed="1"/>
+    <w:lsdException w:name="Signature" w:semiHidden="1" w:unhideWhenUsed="1"/>
+    <w:lsdException w:name="Default Paragraph Font" w:semiHidden="1" w:uiPriority="1" w:unhideWhenUsed="1"/>
+    <w:lsdException w:name="Body Text" w:semiHidden="1" w:unhideWhenUsed="1"/>
+    <w:lsdException w:name="Body Text Indent" w:semiHidden="1" w:unhideWhenUsed="1"/>
+    <w:lsdException w:name="List Continue" w:semiHidden="1" w:unhideWhenUsed="1"/>
+    <w:lsdException w:name="List Continue 2" w:semiHidden="1" w:unhideWhenUsed="1"/>
+    <w:lsdException w:name="List Continue 3" w:semiHidden="1" w:unhideWhenUsed="1"/>
+    <w:lsdException w:name="List Continue 4" w:semiHidden="1" w:unhideWhenUsed="1"/>
+    <w:lsdException w:name="List Continue 5" w:semiHidden="1" w:unhideWhenUsed="1"/>
+    <w:lsdException w:name="Message Header" w:semiHidden="1" w:unhideWhenUsed="1"/>
+    <w:lsdException w:name="Subtitle" w:uiPriority="11" w:qFormat="1"/>
+    <w:lsdException w:name="Salutation" w:semiHidden="1" w:unhideWhenUsed="1"/>
+    <w:lsdException w:name="Date" w:semiHidden="1" w:unhideWhenUsed="1"/>
+    <w:lsdException w:name="Body Text First Indent" w:semiHidden="1" w:unhideWhenUsed="1"/>
+    <w:lsdException w:name="Body Text First Indent 2" w:semiHidden="1" w:unhideWhenUsed="1"/>
+    <w:lsdException w:name="Note Heading" w:semiHidden="1" w:unhideWhenUsed="1"/>
+    <w:lsdException w:name="Body Text 2" w:semiHidden="1" w:unhideWhenUsed="1"/>
+    <w:lsdException w:name="Body Text 3" w:semiHidden="1" w:unhideWhenUsed="1"/>
+    <w:lsdException w:name="Body Text Indent 2" w:semiHidden="1" w:unhideWhenUsed="1"/>
+    <w:lsdException w:name="Body Text Indent 3" w:semiHidden="1" w:unhideWhenUsed="1"/>
+    <w:lsdException w:name="Block Text" w:semiHidden="1" w:unhideWhenUsed="1"/>
+    <w:lsdException w:name="Hyperlink" w:semiHidden="1" w:unhideWhenUsed="1"/>
+    <w:lsdException w:name="FollowedHyperlink" w:semiHidden="1" w:unhideWhenUsed="1"/>
+    <w:lsdException w:name="Strong" w:uiPriority="22" w:qFormat="1"/>
+    <w:lsdException w:name="Emphasis" w:uiPriority="20" w:qFormat="1"/>
+    <w:lsdException w:name="Document Map" w:semiHidden="1" w:unhideWhenUsed="1"/>
+    <w:lsdException w:name="Plain Text" w:semiHidden="1" w:unhideWhenUsed="1"/>
+    <w:lsdException w:name="E-mail Signature" w:semiHidden="1" w:unhideWhenUsed="1"/>
+    <w:lsdException w:name="HTML Top of Form" w:semiHidden="1" w:unhideWhenUsed="1"/>
+    <w:lsdException w:name="HTML Bottom of Form" w:semiHidden="1" w:unhideWhenUsed="1"/>
+    <w:lsdException w:name="Normal (Web)" w:semiHidden="1" w:unhideWhenUsed="1"/>
+    <w:lsdException w:name="HTML Acronym" w:semiHidden="1" w:unhideWhenUsed="1"/>
+    <w:lsdException w:name="HTML Address" w:semiHidden="1" w:unhideWhenUsed="1"/>
+    <w:lsdException w:name="HTML Cite" w:semiHidden="1" w:unhideWhenUsed="1"/>
+    <w:lsdException w:name="HTML Code" w:semiHidden="1" w:unhideWhenUsed="1"/>
+    <w:lsdException w:name="HTML Definition" w:semiHidden="1" w:unhideWhenUsed="1"/>
+    <w:lsdException w:name="HTML Keyboard" w:semiHidden="1" w:unhideWhenUsed="1"/>
+    <w:lsdException w:name="HTML Preformatted" w:semiHidden="1" w:unhideWhenUsed="1"/>
+    <w:lsdException w:name="HTML Sample" w:semiHidden="1" w:unhideWhenUsed="1"/>
+    <w:lsdException w:name="HTML Typewriter" w:semiHidden="1" w:unhideWhenUsed="1"/>
+    <w:lsdException w:name="HTML Variable" w:semiHidden="1" w:unhideWhenUsed="1"/>
+    <w:lsdException w:name="Normal Table" w:semiHidden="1" w:unhideWhenUsed="1"/>
+    <w:lsdException w:name="annotation subject" w:semiHidden="1" w:unhideWhenUsed="1"/>
+    <w:lsdException w:name="No List" w:semiHidden="1" w:unhideWhenUsed="1"/>
+    <w:lsdException w:name="Outline List 1" w:semiHidden="1" w:unhideWhenUsed="1"/>
+    <w:lsdException w:name="Outline List 2" w:semiHidden="1" w:unhideWhenUsed="1"/>
+    <w:lsdException w:name="Outline List 3" w:semiHidden="1" w:unhideWhenUsed="1"/>
+    <w:lsdException w:name="Table Simple 1" w:semiHidden="1" w:unhideWhenUsed="1"/>
+    <w:lsdException w:name="Table Simple 2" w:semiHidden="1" w:unhideWhenUsed="1"/>
+    <w:lsdException w:name="Table Simple 3" w:semiHidden="1" w:unhideWhenUsed="1"/>
+    <w:lsdException w:name="Table Classic 1" w:semiHidden="1" w:unhideWhenUsed="1"/>
+    <w:lsdException w:name="Table Classic 2" w:semiHidden="1" w:unhideWhenUsed="1"/>
+    <w:lsdException w:name="Table Classic 3" w:semiHidden="1" w:unhideWhenUsed="1"/>
+    <w:lsdException w:name="Table Classic 4" w:semiHidden="1" w:unhideWhenUsed="1"/>
+    <w:lsdException w:name="Table Colorful 1" w:semiHidden="1" w:unhideWhenUsed="1"/>
+    <w:lsdException w:name="Table Colorful 2" w:semiHidden="1" w:unhideWhenUsed="1"/>
+    <w:lsdException w:name="Table Colorful 3" w:semiHidden="1" w:unhideWhenUsed="1"/>
+    <w:lsdException w:name="Table Columns 1" w:semiHidden="1" w:unhideWhenUsed="1"/>
+    <w:lsdException w:name="Table Columns 2" w:semiHidden="1" w:unhideWhenUsed="1"/>
+    <w:lsdException w:name="Table Columns 3" w:semiHidden="1" w:unhideWhenUsed="1"/>
+    <w:lsdException w:name="Table Columns 4" w:semiHidden="1" w:unhideWhenUsed="1"/>
+    <w:lsdException w:name="Table Columns 5" w:semiHidden="1" w:unhideWhenUsed="1"/>
+    <w:lsdException w:name="Table Grid 1" w:semiHidden="1" w:unhideWhenUsed="1"/>
+    <w:lsdException w:name="Table Grid 2" w:semiHidden="1" w:unhideWhenUsed="1"/>
+    <w:lsdException w:name="Table Grid 3" w:semiHidden="1" w:unhideWhenUsed="1"/>
+    <w:lsdException w:name="Table Grid 4" w:semiHidden="1" w:unhideWhenUsed="1"/>
+    <w:lsdException w:name="Table Grid 5" w:semiHidden="1" w:unhideWhenUsed="1"/>
+    <w:lsdException w:name="Table Grid 6" w:semiHidden="1" w:unhideWhenUsed="1"/>
+    <w:lsdException w:name="Table Grid 7" w:semiHidden="1" w:unhideWhenUsed="1"/>
+    <w:lsdException w:name="Table Grid 8" w:semiHidden="1" w:unhideWhenUsed="1"/>
+    <w:lsdException w:name="Table List 1" w:semiHidden="1" w:unhideWhenUsed="1"/>
+    <w:lsdException w:name="Table List 2" w:semiHidden="1" w:unhideWhenUsed="1"/>
+    <w:lsdException w:name="Table List 3" w:semiHidden="1" w:unhideWhenUsed="1"/>
+    <w:lsdException w:name="Table List 4" w:semiHidden="1" w:unhideWhenUsed="1"/>
+    <w:lsdException w:name="Table List 5" w:semiHidden="1" w:unhideWhenUsed="1"/>
+    <w:lsdException w:name="Table List 6" w:semiHidden="1" w:unhideWhenUsed="1"/>
+    <w:lsdException w:name="Table List 7" w:semiHidden="1" w:unhideWhenUsed="1"/>
+    <w:lsdException w:name="Table List 8" w:semiHidden="1" w:unhideWhenUsed="1"/>
+    <w:lsdException w:name="Table 3D effects 1" w:semiHidden="1" w:unhideWhenUsed="1"/>
+    <w:lsdException w:name="Table 3D effects 2" w:semiHidden="1" w:unhideWhenUsed="1"/>
+    <w:lsdException w:name="Table 3D effects 3" w:semiHidden="1" w:unhideWhenUsed="1"/>
+    <w:lsdException w:name="Table Contemporary" w:semiHidden="1" w:unhideWhenUsed="1"/>
+    <w:lsdException w:name="Table Elegant" w:semiHidden="1" w:unhideWhenUsed="1"/>
+    <w:lsdException w:name="Table Professional" w:semiHidden="1" w:unhideWhenUsed="1"/>
+    <w:lsdException w:name="Table Subtle 1" w:semiHidden="1" w:unhideWhenUsed="1"/>
+    <w:lsdException w:name="Table Subtle 2" w:semiHidden="1" w:unhideWhenUsed="1"/>
+    <w:lsdException w:name="Table Web 1" w:semiHidden="1" w:unhideWhenUsed="1"/>
+    <w:lsdException w:name="Table Web 2" w:semiHidden="1" w:unhideWhenUsed="1"/>
+    <w:lsdException w:name="Table Web 3" w:semiHidden="1" w:unhideWhenUsed="1"/>
+    <w:lsdException w:name="Balloon Text" w:semiHidden="1" w:unhideWhenUsed="1"/>
+    <w:lsdException w:name="Table Grid" w:uiPriority="59"/>
+    <w:lsdException w:name="Table Theme" w:semiHidden="1" w:unhideWhenUsed="1"/>
+    <w:lsdException w:name="Placeholder Text" w:semiHidden="1"/>
+    <w:lsdException w:name="No Spacing" w:uiPriority="1" w:qFormat="1"/>
+    <w:lsdException w:name="Light Shading" w:uiPriority="60"/>
+    <w:lsdException w:name="Light List" w:uiPriority="61"/>
+    <w:lsdException w:name="Light Grid" w:uiPriority="62"/>
+    <w:lsdException w:name="Medium Shading 1" w:uiPriority="63"/>
+    <w:lsdException w:name="Medium Shading 2" w:uiPriority="64"/>
+    <w:lsdException w:name="Medium List 1" w:uiPriority="65"/>
+    <w:lsdException w:name="Medium List 2" w:uiPriority="66"/>
+    <w:lsdException w:name="Medium Grid 1" w:uiPriority="67"/>
+    <w:lsdException w:name="Medium Grid 2" w:uiPriority="68"/>
+    <w:lsdException w:name="Medium Grid 3" w:uiPriority="69"/>
+    <w:lsdException w:name="Dark List" w:uiPriority="70"/>
+    <w:lsdException w:name="Colorful Shading" w:uiPriority="71"/>
+    <w:lsdException w:name="Colorful List" w:uiPriority="72"/>
+    <w:lsdException w:name="Colorful Grid" w:uiPriority="73"/>
+    <w:lsdException w:name="Light Shading Accent 1" w:uiPriority="60"/>
+    <w:lsdException w:name="Light List Accent 1" w:uiPriority="61"/>
+    <w:lsdException w:name="Light Grid Accent 1" w:uiPriority="62"/>
+    <w:lsdException w:name="Medium Shading 1 Accent 1" w:uiPriority="63"/>
+    <w:lsdException w:name="Medium Shading 2 Accent 1" w:uiPriority="64"/>
+    <w:lsdException w:name="Medium List 1 Accent 1" w:uiPriority="65"/>
+    <w:lsdException w:name="Revision" w:semiHidden="1"/>
+    <w:lsdException w:name="List Paragraph" w:uiPriority="34" w:qFormat="1"/>
+    <w:lsdException w:name="Quote" w:uiPriority="29" w:qFormat="1"/>
+    <w:lsdException w:name="Intense Quote" w:uiPriority="30" w:qFormat="1"/>
+    <w:lsdException w:name="Medium List 2 Accent 1" w:uiPriority="66"/>
+    <w:lsdException w:name="Medium Grid 1 Accent 1" w:uiPriority="67"/>
+    <w:lsdException w:name="Medium Grid 2 Accent 1" w:uiPriority="68"/>
+    <w:lsdException w:name="Medium Grid 3 Accent 1" w:uiPriority="69"/>
+    <w:lsdException w:name="Dark List Accent 1" w:uiPriority="70"/>
+    <w:lsdException w:name="Colorful Shading Accent 1" w:uiPriority="71"/>
+    <w:lsdException w:name="Colorful List Accent 1" w:uiPriority="72"/>
+    <w:lsdException w:name="Colorful Grid Accent 1" w:uiPriority="73"/>
+    <w:lsdException w:name="Light Shading Accent 2" w:uiPriority="60"/>
+    <w:lsdException w:name="Light List Accent 2" w:uiPriority="61"/>
+    <w:lsdException w:name="Light Grid Accent 2" w:uiPriority="62"/>
+    <w:lsdException w:name="Medium Shading 1 Accent 2" w:uiPriority="63"/>
+    <w:lsdException w:name="Medium Shading 2 Accent 2" w:uiPriority="64"/>
+    <w:lsdException w:name="Medium List 1 Accent 2" w:uiPriority="65"/>
+    <w:lsdException w:name="Medium List 2 Accent 2" w:uiPriority="66"/>
+    <w:lsdException w:name="Medium Grid 1 Accent 2" w:uiPriority="67"/>
+    <w:lsdException w:name="Medium Grid 2 Accent 2" w:uiPriority="68"/>
+    <w:lsdException w:name="Medium Grid 3 Accent 2" w:uiPriority="69"/>
+    <w:lsdException w:name="Dark List Accent 2" w:uiPriority="70"/>
+    <w:lsdException w:name="Colorful Shading Accent 2" w:uiPriority="71"/>
+    <w:lsdException w:name="Colorful List Accent 2" w:uiPriority="72"/>
+    <w:lsdException w:name="Colorful Grid Accent 2" w:uiPriority="73"/>
+    <w:lsdException w:name="Light Shading Accent 3" w:uiPriority="60"/>
+    <w:lsdException w:name="Light List Accent 3" w:uiPriority="61"/>
+    <w:lsdException w:name="Light Grid Accent 3" w:uiPriority="62"/>
+    <w:lsdException w:name="Medium Shading 1 Accent 3" w:uiPriority="63"/>
+    <w:lsdException w:name="Medium Shading 2 Accent 3" w:uiPriority="64"/>
+    <w:lsdException w:name="Medium List 1 Accent 3" w:uiPriority="65"/>
+    <w:lsdException w:name="Medium List 2 Accent 3" w:uiPriority="66"/>
+    <w:lsdException w:name="Medium Grid 1 Accent 3" w:uiPriority="67"/>
+    <w:lsdException w:name="Medium Grid 2 Accent 3" w:uiPriority="68"/>
+    <w:lsdException w:name="Medium Grid 3 Accent 3" w:uiPriority="69"/>
+    <w:lsdException w:name="Dark List Accent 3" w:uiPriority="70"/>
+    <w:lsdException w:name="Colorful Shading Accent 3" w:uiPriority="71"/>
+    <w:lsdException w:name="Colorful List Accent 3" w:uiPriority="72"/>
+    <w:lsdException w:name="Colorful Grid Accent 3" w:uiPriority="73"/>
+    <w:lsdException w:name="Light Shading Accent 4" w:uiPriority="60"/>
+    <w:lsdException w:name="Light List Accent 4" w:uiPriority="61"/>
+    <w:lsdException w:name="Light Grid Accent 4" w:uiPriority="62"/>
+    <w:lsdException w:name="Medium Shading 1 Accent 4" w:uiPriority="63"/>
+    <w:lsdException w:name="Medium Shading 2 Accent 4" w:uiPriority="64"/>
+    <w:lsdException w:name="Medium List 1 Accent 4" w:uiPriority="65"/>
+    <w:lsdException w:name="Medium List 2 Accent 4" w:uiPriority="66"/>
+    <w:lsdException w:name="Medium Grid 1 Accent 4" w:uiPriority="67"/>
+    <w:lsdException w:name="Medium Grid 2 Accent 4" w:uiPriority="68"/>
+    <w:lsdException w:name="Medium Grid 3 Accent 4" w:uiPriority="69"/>
+    <w:lsdException w:name="Dark List Accent 4" w:uiPriority="70"/>
+    <w:lsdException w:name="Colorful Shading Accent 4" w:uiPriority="71"/>
+    <w:lsdException w:name="Colorful List Accent 4" w:uiPriority="72"/>
+    <w:lsdException w:name="Colorful Grid Accent 4" w:uiPriority="73"/>
+    <w:lsdException w:name="Light Shading Accent 5" w:uiPriority="60"/>
+    <w:lsdException w:name="Light List Accent 5" w:uiPriority="61"/>
+    <w:lsdException w:name="Light Grid Accent 5" w:uiPriority="62"/>
+    <w:lsdException w:name="Medium Shading 1 Accent 5" w:uiPriority="63"/>
+    <w:lsdException w:name="Medium Shading 2 Accent 5" w:uiPriority="64"/>
+    <w:lsdException w:name="Medium List 1 Accent 5" w:uiPriority="65"/>
+    <w:lsdException w:name="Medium List 2 Accent 5" w:uiPriority="66"/>
+    <w:lsdException w:name="Medium Grid 1 Accent 5" w:uiPriority="67"/>
+    <w:lsdException w:name="Medium Grid 2 Accent 5" w:uiPriority="68"/>
+    <w:lsdException w:name="Medium Grid 3 Accent 5" w:uiPriority="69"/>
+    <w:lsdException w:name="Dark List Accent 5" w:uiPriority="70"/>
+    <w:lsdException w:name="Colorful Shading Accent 5" w:uiPriority="71"/>
+    <w:lsdException w:name="Colorful List Accent 5" w:uiPriority="72"/>
+    <w:lsdException w:name="Colorful Grid Accent 5" w:uiPriority="73"/>
+    <w:lsdException w:name="Light Shading Accent 6" w:uiPriority="60"/>
+    <w:lsdException w:name="Light List Accent 6" w:uiPriority="61"/>
+    <w:lsdException w:name="Light Grid Accent 6" w:uiPriority="62"/>
+    <w:lsdException w:name="Medium Shading 1 Accent 6" w:uiPriority="63"/>
+    <w:lsdException w:name="Medium Shading 2 Accent 6" w:uiPriority="64"/>
+    <w:lsdException w:name="Medium List 1 Accent 6" w:uiPriority="65"/>
+    <w:lsdException w:name="Medium List 2 Accent 6" w:uiPriority="66"/>
+    <w:lsdException w:name="Medium Grid 1 Accent 6" w:uiPriority="67"/>
+    <w:lsdException w:name="Medium Grid 2 Accent 6" w:uiPriority="68"/>
+    <w:lsdException w:name="Medium Grid 3 Accent 6" w:uiPriority="69"/>
+    <w:lsdException w:name="Dark List Accent 6" w:uiPriority="70"/>
+    <w:lsdException w:name="Colorful Shading Accent 6" w:uiPriority="71"/>
+    <w:lsdException w:name="Colorful List Accent 6" w:uiPriority="72"/>
+    <w:lsdException w:name="Colorful Grid Accent 6" w:uiPriority="73"/>
+    <w:lsdException w:name="Subtle Emphasis" w:uiPriority="19" w:qFormat="1"/>
+    <w:lsdException w:name="Intense Emphasis" w:uiPriority="21" w:qFormat="1"/>
+    <w:lsdException w:name="Subtle Reference" w:uiPriority="31" w:qFormat="1"/>
+    <w:lsdException w:name="Intense Reference" w:uiPriority="32" w:qFormat="1"/>
+    <w:lsdException w:name="Book Title" w:uiPriority="33" w:qFormat="1"/>
+    <w:lsdException w:name="Bibliography" w:semiHidden="1" w:uiPriority="37" w:unhideWhenUsed="1"/>
+    <w:lsdException w:name="TOC Heading" w:semiHidden="1" w:uiPriority="39" w:unhideWhenUsed="1" w:qFormat="1"/>
+    <w:lsdException w:name="Plain Table 1" w:uiPriority="41"/>
+    <w:lsdException w:name="Plain Table 2" w:uiPriority="42"/>
+    <w:lsdException w:name="Plain Table 3" w:uiPriority="43"/>
+    <w:lsdException w:name="Plain Table 4" w:uiPriority="44"/>
+    <w:lsdException w:name="Plain Table 5" w:uiPriority="45"/>
+    <w:lsdException w:name="Grid Table Light" w:uiPriority="40"/>
+    <w:lsdException w:name="Grid Table 1 Light" w:uiPriority="46"/>
+    <w:lsdException w:name="Grid Table 2" w:uiPriority="47"/>
+    <w:lsdException w:name="Grid Table 3" w:uiPriority="48"/>
+    <w:lsdException w:name="Grid Table 4" w:uiPriority="49"/>
+    <w:lsdException w:name="Grid Table 5 Dark" w:uiPriority="50"/>
+    <w:lsdException w:name="Grid Table 6 Colorful" w:uiPriority="51"/>
+    <w:lsdException w:name="Grid Table 7 Colorful" w:uiPriority="52"/>
+    <w:lsdException w:name="Grid Table 1 Light Accent 1" w:uiPriority="46"/>
+    <w:lsdException w:name="Grid Table 2 Accent 1" w:uiPriority="47"/>
+    <w:lsdException w:name="Grid Table 3 Accent 1" w:uiPriority="48"/>
+    <w:lsdException w:name="Grid Table 4 Accent 1" w:uiPriority="49"/>
+    <w:lsdException w:name="Grid Table 5 Dark Accent 1" w:uiPriority="50"/>
+    <w:lsdException w:name="Grid Table 6 Colorful Accent 1" w:uiPriority="51"/>
+    <w:lsdException w:name="Grid Table 7 Colorful Accent 1" w:uiPriority="52"/>
+    <w:lsdException w:name="Grid Table 1 Light Accent 2" w:uiPriority="46"/>
+    <w:lsdException w:name="Grid Table 2 Accent 2" w:uiPriority="47"/>
+    <w:lsdException w:name="Grid Table 3 Accent 2" w:uiPriority="48"/>
+    <w:lsdException w:name="Grid Table 4 Accent 2" w:uiPriority="49"/>
+    <w:lsdException w:name="Grid Table 5 Dark Accent 2" w:uiPriority="50"/>
+    <w:lsdException w:name="Grid Table 6 Colorful Accent 2" w:uiPriority="51"/>
+    <w:lsdException w:name="Grid Table 7 Colorful Accent 2" w:uiPriority="52"/>
+    <w:lsdException w:name="Grid Table 1 Light Accent 3" w:uiPriority="46"/>
+    <w:lsdException w:name="Grid Table 2 Accent 3" w:uiPriority="47"/>
+    <w:lsdException w:name="Grid Table 3 Accent 3" w:uiPriority="48"/>
+    <w:lsdException w:name="Grid Table 4 Accent 3" w:uiPriority="49"/>
+    <w:lsdException w:name="Grid Table 5 Dark Accent 3" w:uiPriority="50"/>
+    <w:lsdException w:name="Grid Table 6 Colorful Accent 3" w:uiPriority="51"/>
+    <w:lsdException w:name="Grid Table 7 Colorful Accent 3" w:uiPriority="52"/>
+    <w:lsdException w:name="Grid Table 1 Light Accent 4" w:uiPriority="46"/>
+    <w:lsdException w:name="Grid Table 2 Accent 4" w:uiPriority="47"/>
+    <w:lsdException w:name="Grid Table 3 Accent 4" w:uiPriority="48"/>
+    <w:lsdException w:name="Grid Table 4 Accent 4" w:uiPriority="49"/>
+    <w:lsdException w:name="Grid Table 5 Dark Accent 4" w:uiPriority="50"/>
+    <w:lsdException w:name="Grid Table 6 Colorful Accent 4" w:uiPriority="51"/>
+    <w:lsdException w:name="Grid Table 7 Colorful Accent 4" w:uiPriority="52"/>
+    <w:lsdException w:name="Grid Table 1 Light Accent 5" w:uiPriority="46"/>
+    <w:lsdException w:name="Grid Table 2 Accent 5" w:uiPriority="47"/>
+    <w:lsdException w:name="Grid Table 3 Accent 5" w:uiPriority="48"/>
+    <w:lsdException w:name="Grid Table 4 Accent 5" w:uiPriority="49"/>
+    <w:lsdException w:name="Grid Table 5 Dark Accent 5" w:uiPriority="50"/>
+    <w:lsdException w:name="Grid Table 6 Colorful Accent 5" w:uiPriority="51"/>
+    <w:lsdException w:name="Grid Table 7 Colorful Accent 5" w:uiPriority="52"/>
+    <w:lsdException w:name="Grid Table 1 Light Accent 6" w:uiPriority="46"/>
+    <w:lsdException w:name="Grid Table 2 Accent 6" w:uiPriority="47"/>
+    <w:lsdException w:name="Grid Table 3 Accent 6" w:uiPriority="48"/>
+    <w:lsdException w:name="Grid Table 4 Accent 6" w:uiPriority="49"/>
+    <w:lsdException w:name="Grid Table 5 Dark Accent 6" w:uiPriority="50"/>
+    <w:lsdException w:name="Grid Table 6 Colorful Accent 6" w:uiPriority="51"/>
+    <w:lsdException w:name="Grid Table 7 Colorful Accent 6" w:uiPriority="52"/>
+    <w:lsdException w:name="List Table 1 Light" w:uiPriority="46"/>
+    <w:lsdException w:name="List Table 2" w:uiPriority="47"/>
+    <w:lsdException w:name="List Table 3" w:uiPriority="48"/>
+    <w:lsdException w:name="List Table 4" w:uiPriority="49"/>
+    <w:lsdException w:name="List Table 5 Dark" w:uiPriority="50"/>
+    <w:lsdException w:name="List Table 6 Colorful" w:uiPriority="51"/>
+    <w:lsdException w:name="List Table 7 Colorful" w:uiPriority="52"/>
+    <w:lsdException w:name="List Table 1 Light Accent 1" w:uiPriority="46"/>
+    <w:lsdException w:name="List Table 2 Accent 1" w:uiPriority="47"/>
+    <w:lsdException w:name="List Table 3 Accent 1" w:uiPriority="48"/>
+    <w:lsdException w:name="List Table 4 Accent 1" w:uiPriority="49"/>
+    <w:lsdException w:name="List Table 5 Dark Accent 1" w:uiPriority="50"/>
+    <w:lsdException w:name="List Table 6 Colorful Accent 1" w:uiPriority="51"/>
+    <w:lsdException w:name="List Table 7 Colorful Accent 1" w:uiPriority="52"/>
+    <w:lsdException w:name="List Table 1 Light Accent 2" w:uiPriority="46"/>
+    <w:lsdException w:name="List Table 2 Accent 2" w:uiPriority="47"/>
+    <w:lsdException w:name="List Table 3 Accent 2" w:uiPriority="48"/>
+    <w:lsdException w:name="List Table 4 Accent 2" w:uiPriority="49"/>
+    <w:lsdException w:name="List Table 5 Dark Accent 2" w:uiPriority="50"/>
+    <w:lsdException w:name="List Table 6 Colorful Accent 2" w:uiPriority="51"/>
+    <w:lsdException w:name="List Table 7 Colorful Accent 2" w:uiPriority="52"/>
+    <w:lsdException w:name="List Table 1 Light Accent 3" w:uiPriority="46"/>
+    <w:lsdException w:name="List Table 2 Accent 3" w:uiPriority="47"/>
+    <w:lsdException w:name="List Table 3 Accent 3" w:uiPriority="48"/>
+    <w:lsdException w:name="List Table 4 Accent 3" w:uiPriority="49"/>
+    <w:lsdException w:name="List Table 5 Dark Accent 3" w:uiPriority="50"/>
+    <w:lsdException w:name="List Table 6 Colorful Accent 3" w:uiPriority="51"/>
+    <w:lsdException w:name="List Table 7 Colorful Accent 3" w:uiPriority="52"/>
+    <w:lsdException w:name="List Table 1 Light Accent 4" w:uiPriority="46"/>
+    <w:lsdException w:name="List Table 2 Accent 4" w:uiPriority="47"/>
+    <w:lsdException w:name="List Table 3 Accent 4" w:uiPriority="48"/>
+    <w:lsdException w:name="List Table 4 Accent 4" w:uiPriority="49"/>
+    <w:lsdException w:name="List Table 5 Dark Accent 4" w:uiPriority="50"/>
+    <w:lsdException w:name="List Table 6 Colorful Accent 4" w:uiPriority="51"/>
+    <w:lsdException w:name="List Table 7 Colorful Accent 4" w:uiPriority="52"/>
+    <w:lsdException w:name="List Table 1 Light Accent 5" w:uiPriority="46"/>
+    <w:lsdException w:name="List Table 2 Accent 5" w:uiPriority="47"/>
+    <w:lsdException w:name="List Table 3 Accent 5" w:uiPriority="48"/>
+    <w:lsdException w:name="List Table 4 Accent 5" w:uiPriority="49"/>
+    <w:lsdException w:name="List Table 5 Dark Accent 5" w:uiPriority="50"/>
+    <w:lsdException w:name="List Table 6 Colorful Accent 5" w:uiPriority="51"/>
+    <w:lsdException w:name="List Table 7 Colorful Accent 5" w:uiPriority="52"/>
+    <w:lsdException w:name="List Table 1 Light Accent 6" w:uiPriority="46"/>
+    <w:lsdException w:name="List Table 2 Accent 6" w:uiPriority="47"/>
+    <w:lsdException w:name="List Table 3 Accent 6" w:uiPriority="48"/>
+    <w:lsdException w:name="List Table 4 Accent 6" w:uiPriority="49"/>
+    <w:lsdException w:name="List Table 5 Dark Accent 6" w:uiPriority="50"/>
+    <w:lsdException w:name="List Table 6 Colorful Accent 6" w:uiPriority="51"/>
+    <w:lsdException w:name="List Table 7 Colorful Accent 6" w:uiPriority="52"/>
   </w:latentStyles>
   <w:style w:type="paragraph" w:default="1" w:styleId="Normal">
     <w:name w:val="Normal"/>
@@ -3234,7 +3041,7 @@
 </file>
 
 <file path=customXml/itemProps1.xml><?xml version="1.0" encoding="utf-8"?>
-<ds:datastoreItem xmlns:ds="http://schemas.openxmlformats.org/officeDocument/2006/customXml" ds:itemID="{C0336620-1951-4FBA-AF87-69C3C67290B8}">
+<ds:datastoreItem xmlns:ds="http://schemas.openxmlformats.org/officeDocument/2006/customXml" ds:itemID="{82D59210-760E-45E3-9B8B-47FB478ECB73}">
   <ds:schemaRefs>
     <ds:schemaRef ds:uri="http://schemas.openxmlformats.org/officeDocument/2006/bibliography"/>
   </ds:schemaRefs>

</xml_diff>